<commit_message>
Using OpenSSL instead of Mcrypt which is deprecated. Put legend before tabs in the report
</commit_message>
<xml_diff>
--- a/data/resources/model_en_EN.docx
+++ b/data/resources/model_en_EN.docx
@@ -151,7 +151,7 @@
         <w:pBdr>
           <w:bottom w:val="single" w:sz="4" w:space="1" w:color="auto"/>
         </w:pBdr>
-        <w:ind w:left="5245"/>
+        <w:ind w:left="4320"/>
         <w:jc w:val="right"/>
         <w:rPr>
           <w:rFonts w:ascii="Century Schoolbook" w:hAnsi="Century Schoolbook"/>
@@ -515,6 +515,7 @@
           <w:lang w:val="en-US"/>
         </w:rPr>
       </w:pPr>
+      <w:proofErr w:type="gramStart"/>
       <w:r>
         <w:rPr>
           <w:sz w:val="20"/>
@@ -531,6 +532,7 @@
         </w:rPr>
         <w:t> :</w:t>
       </w:r>
+      <w:proofErr w:type="gramEnd"/>
       <w:r>
         <w:rPr>
           <w:sz w:val="20"/>
@@ -567,15 +569,16 @@
           <w:szCs w:val="20"/>
           <w:lang w:val="en-US"/>
         </w:rPr>
-        <w:t>Document n</w:t>
-      </w:r>
+        <w:t xml:space="preserve">Document </w:t>
+      </w:r>
+      <w:proofErr w:type="gramStart"/>
       <w:r>
         <w:rPr>
           <w:sz w:val="20"/>
           <w:szCs w:val="20"/>
           <w:lang w:val="en-US"/>
         </w:rPr>
-        <w:t>ame</w:t>
+        <w:t>n</w:t>
       </w:r>
       <w:r>
         <w:rPr>
@@ -583,8 +586,17 @@
           <w:szCs w:val="20"/>
           <w:lang w:val="en-US"/>
         </w:rPr>
+        <w:t>ame</w:t>
+      </w:r>
+      <w:r>
+        <w:rPr>
+          <w:sz w:val="20"/>
+          <w:szCs w:val="20"/>
+          <w:lang w:val="en-US"/>
+        </w:rPr>
         <w:t> :</w:t>
       </w:r>
+      <w:proofErr w:type="gramEnd"/>
       <w:r>
         <w:rPr>
           <w:sz w:val="20"/>
@@ -614,6 +626,7 @@
           <w:lang w:val="en-US"/>
         </w:rPr>
       </w:pPr>
+      <w:proofErr w:type="gramStart"/>
       <w:r>
         <w:rPr>
           <w:sz w:val="20"/>
@@ -622,6 +635,7 @@
         </w:rPr>
         <w:t>Date :</w:t>
       </w:r>
+      <w:proofErr w:type="gramEnd"/>
       <w:r>
         <w:rPr>
           <w:sz w:val="20"/>
@@ -657,15 +671,16 @@
           <w:szCs w:val="20"/>
           <w:lang w:val="en-US"/>
         </w:rPr>
-        <w:t>Security c</w:t>
-      </w:r>
+        <w:t xml:space="preserve">Security </w:t>
+      </w:r>
+      <w:proofErr w:type="gramStart"/>
       <w:r>
         <w:rPr>
           <w:sz w:val="20"/>
           <w:szCs w:val="20"/>
           <w:lang w:val="en-US"/>
         </w:rPr>
-        <w:t>onsultant</w:t>
+        <w:t>c</w:t>
       </w:r>
       <w:r>
         <w:rPr>
@@ -673,7 +688,24 @@
           <w:szCs w:val="20"/>
           <w:lang w:val="en-US"/>
         </w:rPr>
-        <w:t xml:space="preserve"> : </w:t>
+        <w:t>onsultant</w:t>
+      </w:r>
+      <w:r>
+        <w:rPr>
+          <w:sz w:val="20"/>
+          <w:szCs w:val="20"/>
+          <w:lang w:val="en-US"/>
+        </w:rPr>
+        <w:t> :</w:t>
+      </w:r>
+      <w:proofErr w:type="gramEnd"/>
+      <w:r>
+        <w:rPr>
+          <w:sz w:val="20"/>
+          <w:szCs w:val="20"/>
+          <w:lang w:val="en-US"/>
+        </w:rPr>
+        <w:t xml:space="preserve"> </w:t>
       </w:r>
       <w:r>
         <w:rPr>
@@ -725,15 +757,33 @@
           <w:szCs w:val="20"/>
           <w:lang w:val="en-US"/>
         </w:rPr>
-        <w:t>Client’s representative</w:t>
-      </w:r>
+        <w:t xml:space="preserve">Client’s </w:t>
+      </w:r>
+      <w:proofErr w:type="gramStart"/>
       <w:r>
         <w:rPr>
           <w:sz w:val="20"/>
           <w:szCs w:val="20"/>
           <w:lang w:val="en-US"/>
         </w:rPr>
-        <w:t xml:space="preserve"> : </w:t>
+        <w:t>representative</w:t>
+      </w:r>
+      <w:r>
+        <w:rPr>
+          <w:sz w:val="20"/>
+          <w:szCs w:val="20"/>
+          <w:lang w:val="en-US"/>
+        </w:rPr>
+        <w:t> :</w:t>
+      </w:r>
+      <w:proofErr w:type="gramEnd"/>
+      <w:r>
+        <w:rPr>
+          <w:sz w:val="20"/>
+          <w:szCs w:val="20"/>
+          <w:lang w:val="en-US"/>
+        </w:rPr>
+        <w:t xml:space="preserve"> </w:t>
       </w:r>
       <w:r>
         <w:rPr>
@@ -1898,10 +1948,20 @@
         <w:pStyle w:val="Heading2"/>
       </w:pPr>
       <w:bookmarkStart w:id="1" w:name="_Toc486943852"/>
-      <w:r>
-        <w:t>Company presentation</w:t>
+      <w:proofErr w:type="spellStart"/>
+      <w:r>
+        <w:t>Company</w:t>
+      </w:r>
+      <w:proofErr w:type="spellEnd"/>
+      <w:r>
+        <w:t xml:space="preserve"> </w:t>
+      </w:r>
+      <w:proofErr w:type="spellStart"/>
+      <w:r>
+        <w:t>presentation</w:t>
       </w:r>
       <w:bookmarkEnd w:id="1"/>
+      <w:proofErr w:type="spellEnd"/>
     </w:p>
     <w:p>
       <w:pPr>
@@ -2210,9 +2270,14 @@
         <w:pStyle w:val="Heading1"/>
       </w:pPr>
       <w:bookmarkStart w:id="4" w:name="_Toc486943855"/>
+      <w:proofErr w:type="spellStart"/>
       <w:r>
         <w:lastRenderedPageBreak/>
-        <w:t>Result of CASES Diagnostic</w:t>
+        <w:t>Result</w:t>
+      </w:r>
+      <w:proofErr w:type="spellEnd"/>
+      <w:r>
+        <w:t xml:space="preserve"> of CASES Diagnostic</w:t>
       </w:r>
       <w:bookmarkEnd w:id="4"/>
     </w:p>
@@ -2221,10 +2286,12 @@
         <w:pStyle w:val="Heading2"/>
       </w:pPr>
       <w:bookmarkStart w:id="5" w:name="_Toc486943856"/>
+      <w:proofErr w:type="spellStart"/>
       <w:r>
         <w:t>Overview</w:t>
       </w:r>
       <w:bookmarkEnd w:id="5"/>
+      <w:proofErr w:type="spellEnd"/>
     </w:p>
     <w:p>
       <w:pPr>
@@ -2239,10 +2306,20 @@
         <w:pStyle w:val="Heading2"/>
       </w:pPr>
       <w:bookmarkStart w:id="6" w:name="_Toc486943857"/>
-      <w:r>
-        <w:t>Maturity evolution</w:t>
+      <w:proofErr w:type="spellStart"/>
+      <w:r>
+        <w:t>Maturity</w:t>
+      </w:r>
+      <w:proofErr w:type="spellEnd"/>
+      <w:r>
+        <w:t xml:space="preserve"> </w:t>
+      </w:r>
+      <w:proofErr w:type="spellStart"/>
+      <w:r>
+        <w:t>evolution</w:t>
       </w:r>
       <w:bookmarkEnd w:id="6"/>
+      <w:proofErr w:type="spellEnd"/>
     </w:p>
     <w:p>
       <w:pPr>
@@ -2338,6 +2415,7 @@
         </w:rPr>
         <w:t xml:space="preserve">        </w:t>
       </w:r>
+      <w:proofErr w:type="spellStart"/>
       <w:r>
         <w:rPr>
           <w:b/>
@@ -2347,6 +2425,7 @@
         </w:rPr>
         <w:t>Current</w:t>
       </w:r>
+      <w:proofErr w:type="spellEnd"/>
       <w:r>
         <w:rPr>
           <w:b/>
@@ -2366,6 +2445,7 @@
         </w:rPr>
         <w:t xml:space="preserve">   </w:t>
       </w:r>
+      <w:proofErr w:type="spellStart"/>
       <w:r>
         <w:rPr>
           <w:b/>
@@ -2375,6 +2455,7 @@
         </w:rPr>
         <w:t>Aimed</w:t>
       </w:r>
+      <w:proofErr w:type="spellEnd"/>
     </w:p>
     <w:p>
       <w:pPr>
@@ -2401,9 +2482,30 @@
       <w:bookmarkStart w:id="7" w:name="_Toc486943858"/>
       <w:r>
         <w:lastRenderedPageBreak/>
-        <w:t>Compliance in each security field</w:t>
+        <w:t xml:space="preserve">Compliance in </w:t>
+      </w:r>
+      <w:proofErr w:type="spellStart"/>
+      <w:r>
+        <w:t>each</w:t>
+      </w:r>
+      <w:proofErr w:type="spellEnd"/>
+      <w:r>
+        <w:t xml:space="preserve"> </w:t>
+      </w:r>
+      <w:proofErr w:type="spellStart"/>
+      <w:r>
+        <w:t>security</w:t>
+      </w:r>
+      <w:proofErr w:type="spellEnd"/>
+      <w:r>
+        <w:t xml:space="preserve"> </w:t>
+      </w:r>
+      <w:proofErr w:type="spellStart"/>
+      <w:r>
+        <w:t>field</w:t>
       </w:r>
       <w:bookmarkEnd w:id="7"/>
+      <w:proofErr w:type="spellEnd"/>
     </w:p>
     <w:p>
       <w:pPr>
@@ -2601,6 +2703,7 @@
                 <w:sz w:val="18"/>
               </w:rPr>
             </w:pPr>
+            <w:proofErr w:type="spellStart"/>
             <w:r>
               <w:rPr>
                 <w:rFonts w:asciiTheme="minorHAnsi" w:hAnsiTheme="minorHAnsi"/>
@@ -2610,6 +2713,7 @@
               </w:rPr>
               <w:t>Current</w:t>
             </w:r>
+            <w:proofErr w:type="spellEnd"/>
           </w:p>
         </w:tc>
         <w:tc>
@@ -2630,6 +2734,7 @@
                 <w:sz w:val="18"/>
               </w:rPr>
             </w:pPr>
+            <w:proofErr w:type="spellStart"/>
             <w:r>
               <w:rPr>
                 <w:rFonts w:asciiTheme="minorHAnsi" w:hAnsiTheme="minorHAnsi"/>
@@ -2639,6 +2744,7 @@
               </w:rPr>
               <w:t>Aimed</w:t>
             </w:r>
+            <w:proofErr w:type="spellEnd"/>
           </w:p>
         </w:tc>
       </w:tr>
@@ -3390,12 +3496,17 @@
       <w:bookmarkStart w:id="8" w:name="_Toc486943859"/>
       <w:r>
         <w:lastRenderedPageBreak/>
-        <w:t>Table of recomme</w:t>
+        <w:t xml:space="preserve">Table of </w:t>
+      </w:r>
+      <w:proofErr w:type="spellStart"/>
+      <w:r>
+        <w:t>recomme</w:t>
       </w:r>
       <w:r>
         <w:t>ndations</w:t>
       </w:r>
       <w:bookmarkEnd w:id="8"/>
+      <w:proofErr w:type="spellEnd"/>
     </w:p>
     <w:p>
       <w:pPr>
@@ -3453,7 +3564,7 @@
           <w:sz w:val="22"/>
           <w:lang w:val="en-US"/>
         </w:rPr>
-        <w:t>The key for reading th</w:t>
+        <w:t>Details of the sc</w:t>
       </w:r>
       <w:r>
         <w:rPr>
@@ -3462,7 +3573,7 @@
           <w:sz w:val="22"/>
           <w:lang w:val="en-US"/>
         </w:rPr>
-        <w:t>is table is given in a</w:t>
+        <w:t>ores used as the basis for the r</w:t>
       </w:r>
       <w:r>
         <w:rPr>
@@ -3471,7 +3582,7 @@
           <w:sz w:val="22"/>
           <w:lang w:val="en-US"/>
         </w:rPr>
-        <w:t>ppendix B. Details of the sc</w:t>
+        <w:t>ecommendations are given in a</w:t>
       </w:r>
       <w:r>
         <w:rPr>
@@ -3480,24 +3591,6 @@
           <w:sz w:val="22"/>
           <w:lang w:val="en-US"/>
         </w:rPr>
-        <w:t>ores used as the basis for the r</w:t>
-      </w:r>
-      <w:r>
-        <w:rPr>
-          <w:rFonts w:ascii="Century Schoolbook" w:hAnsi="Century Schoolbook"/>
-          <w:kern w:val="0"/>
-          <w:sz w:val="22"/>
-          <w:lang w:val="en-US"/>
-        </w:rPr>
-        <w:t>ecommendations are given in a</w:t>
-      </w:r>
-      <w:r>
-        <w:rPr>
-          <w:rFonts w:ascii="Century Schoolbook" w:hAnsi="Century Schoolbook"/>
-          <w:kern w:val="0"/>
-          <w:sz w:val="22"/>
-          <w:lang w:val="en-US"/>
-        </w:rPr>
         <w:t>ppendix A</w:t>
       </w:r>
       <w:r>
@@ -3513,6 +3606,7 @@
     <w:p>
       <w:pPr>
         <w:pStyle w:val="Standard"/>
+        <w:jc w:val="both"/>
         <w:rPr>
           <w:rFonts w:ascii="Century Schoolbook" w:hAnsi="Century Schoolbook"/>
           <w:sz w:val="22"/>
@@ -3524,6 +3618,28 @@
     <w:p>
       <w:pPr>
         <w:pStyle w:val="Standard"/>
+        <w:jc w:val="both"/>
+        <w:rPr>
+          <w:rFonts w:ascii="Century Schoolbook" w:hAnsi="Century Schoolbook"/>
+          <w:b/>
+          <w:sz w:val="24"/>
+          <w:lang w:val="en-US"/>
+        </w:rPr>
+      </w:pPr>
+      <w:r>
+        <w:rPr>
+          <w:rFonts w:ascii="Century Schoolbook" w:hAnsi="Century Schoolbook"/>
+          <w:b/>
+          <w:sz w:val="24"/>
+          <w:lang w:val="en-US"/>
+        </w:rPr>
+        <w:t>Legend of the table of recommendations</w:t>
+      </w:r>
+    </w:p>
+    <w:p>
+      <w:pPr>
+        <w:pStyle w:val="Standard"/>
+        <w:jc w:val="both"/>
         <w:rPr>
           <w:rFonts w:ascii="Century Schoolbook" w:hAnsi="Century Schoolbook"/>
           <w:sz w:val="22"/>
@@ -3531,24 +3647,235 @@
           <w:lang w:val="en-US"/>
         </w:rPr>
       </w:pPr>
-      <w:r>
+    </w:p>
+    <w:p>
+      <w:pPr>
+        <w:pStyle w:val="Textbody"/>
+        <w:rPr>
+          <w:lang w:val="en-US"/>
+        </w:rPr>
+      </w:pPr>
+      <w:r>
+        <w:rPr>
+          <w:lang w:val="en-US"/>
+        </w:rPr>
+        <w:t>Each recommendation has their importance level:</w:t>
+      </w:r>
+    </w:p>
+    <w:p>
+      <w:pPr>
+        <w:pStyle w:val="Textbody"/>
+        <w:tabs>
+          <w:tab w:val="left" w:pos="900"/>
+        </w:tabs>
+        <w:ind w:left="360"/>
+        <w:rPr>
+          <w:szCs w:val="22"/>
+          <w:lang w:val="en-US"/>
+        </w:rPr>
+      </w:pPr>
+      <w:r>
+        <w:rPr>
+          <w:b/>
+          <w:bCs/>
+          <w:color w:val="FF0000"/>
+          <w:sz w:val="24"/>
+          <w:lang w:val="en-US"/>
+        </w:rPr>
+        <w:t>●●</w:t>
+      </w:r>
+      <w:proofErr w:type="gramStart"/>
+      <w:r>
+        <w:rPr>
+          <w:b/>
+          <w:bCs/>
+          <w:color w:val="FF0000"/>
+          <w:sz w:val="24"/>
+          <w:lang w:val="en-US"/>
+        </w:rPr>
+        <w:t>●</w:t>
+      </w:r>
+      <w:r>
+        <w:rPr>
+          <w:sz w:val="24"/>
+          <w:lang w:val="en-US"/>
+        </w:rPr>
+        <w:t xml:space="preserve"> </w:t>
+      </w:r>
+      <w:r>
+        <w:rPr>
+          <w:szCs w:val="22"/>
+          <w:lang w:val="en-US"/>
+        </w:rPr>
+        <w:t>:</w:t>
+      </w:r>
+      <w:proofErr w:type="gramEnd"/>
+      <w:r>
+        <w:rPr>
+          <w:color w:val="FF0000"/>
+          <w:szCs w:val="22"/>
+          <w:lang w:val="en-US"/>
+        </w:rPr>
+        <w:t xml:space="preserve"> </w:t>
+      </w:r>
+      <w:r>
+        <w:rPr>
+          <w:szCs w:val="22"/>
+          <w:lang w:val="en-US"/>
+        </w:rPr>
+        <w:t>Really important risk which needs an emergency care.</w:t>
+      </w:r>
+    </w:p>
+    <w:p>
+      <w:pPr>
+        <w:pStyle w:val="Textbody"/>
+        <w:tabs>
+          <w:tab w:val="left" w:pos="900"/>
+        </w:tabs>
+        <w:ind w:left="360"/>
+        <w:rPr>
+          <w:szCs w:val="22"/>
+          <w:lang w:val="en-US"/>
+        </w:rPr>
+      </w:pPr>
+      <w:r>
+        <w:rPr>
+          <w:b/>
+          <w:bCs/>
+          <w:color w:val="FF0000"/>
+          <w:sz w:val="24"/>
+          <w:lang w:val="en-US"/>
+        </w:rPr>
+        <w:t xml:space="preserve">●● </w:t>
+      </w:r>
+      <w:proofErr w:type="gramStart"/>
+      <w:r>
+        <w:rPr>
+          <w:b/>
+          <w:bCs/>
+          <w:color w:val="FF0000"/>
+          <w:sz w:val="24"/>
+          <w:lang w:val="en-US"/>
+        </w:rPr>
+        <w:t xml:space="preserve">  </w:t>
+      </w:r>
+      <w:r>
+        <w:rPr>
+          <w:szCs w:val="22"/>
+          <w:lang w:val="en-US"/>
+        </w:rPr>
+        <w:t>:</w:t>
+      </w:r>
+      <w:proofErr w:type="gramEnd"/>
+      <w:r>
+        <w:rPr>
+          <w:color w:val="FF0000"/>
+          <w:szCs w:val="22"/>
+          <w:lang w:val="en-US"/>
+        </w:rPr>
+        <w:t xml:space="preserve"> </w:t>
+      </w:r>
+      <w:r>
+        <w:rPr>
+          <w:szCs w:val="22"/>
+          <w:lang w:val="en-US"/>
+        </w:rPr>
+        <w:t>Important risk which need some care sooner or later.</w:t>
+      </w:r>
+    </w:p>
+    <w:p>
+      <w:pPr>
+        <w:pStyle w:val="Textbody"/>
+        <w:tabs>
+          <w:tab w:val="left" w:pos="900"/>
+        </w:tabs>
+        <w:ind w:left="360"/>
+        <w:rPr>
+          <w:szCs w:val="22"/>
+          <w:lang w:val="en-US"/>
+        </w:rPr>
+      </w:pPr>
+      <w:r>
+        <w:rPr>
+          <w:b/>
+          <w:bCs/>
+          <w:color w:val="FF0000"/>
+          <w:sz w:val="24"/>
+          <w:lang w:val="en-US"/>
+        </w:rPr>
+        <w:t>●</w:t>
+      </w:r>
+      <w:r>
+        <w:rPr>
+          <w:kern w:val="0"/>
+          <w:sz w:val="24"/>
+          <w:lang w:val="en-US"/>
+        </w:rPr>
+        <w:t xml:space="preserve"> </w:t>
+      </w:r>
+      <w:r>
+        <w:rPr>
+          <w:kern w:val="0"/>
+          <w:sz w:val="24"/>
+          <w:lang w:val="en-US"/>
+        </w:rPr>
+        <w:t xml:space="preserve">  </w:t>
+      </w:r>
+      <w:proofErr w:type="gramStart"/>
+      <w:r>
+        <w:rPr>
+          <w:kern w:val="0"/>
+          <w:sz w:val="24"/>
+          <w:lang w:val="en-US"/>
+        </w:rPr>
+        <w:t xml:space="preserve">  </w:t>
+      </w:r>
+      <w:r>
+        <w:rPr>
+          <w:kern w:val="0"/>
+          <w:szCs w:val="22"/>
+          <w:lang w:val="en-US"/>
+        </w:rPr>
+        <w:t>:</w:t>
+      </w:r>
+      <w:proofErr w:type="gramEnd"/>
+      <w:r>
+        <w:rPr>
+          <w:kern w:val="0"/>
+          <w:szCs w:val="22"/>
+          <w:lang w:val="en-US"/>
+        </w:rPr>
+        <w:t xml:space="preserve"> Minor risk or advice that could make a better level of security</w:t>
+      </w:r>
+      <w:r>
+        <w:rPr>
+          <w:szCs w:val="22"/>
+          <w:lang w:val="en-US"/>
+        </w:rPr>
+        <w:t>.</w:t>
+      </w:r>
+    </w:p>
+    <w:p>
+      <w:pPr>
+        <w:pStyle w:val="Standard"/>
         <w:rPr>
           <w:rFonts w:ascii="Century Schoolbook" w:hAnsi="Century Schoolbook"/>
           <w:sz w:val="22"/>
           <w:szCs w:val="22"/>
           <w:lang w:val="en-US"/>
         </w:rPr>
-        <w:t>${</w:t>
-      </w:r>
-      <w:r>
+      </w:pPr>
+    </w:p>
+    <w:p>
+      <w:pPr>
+        <w:pStyle w:val="Standard"/>
         <w:rPr>
           <w:rFonts w:ascii="Century Schoolbook" w:hAnsi="Century Schoolbook"/>
           <w:sz w:val="22"/>
           <w:szCs w:val="22"/>
           <w:lang w:val="en-US"/>
         </w:rPr>
-        <w:t>RECOMME</w:t>
-      </w:r>
+      </w:pPr>
       <w:r>
         <w:rPr>
           <w:rFonts w:ascii="Century Schoolbook" w:hAnsi="Century Schoolbook"/>
@@ -3556,7 +3883,7 @@
           <w:szCs w:val="22"/>
           <w:lang w:val="en-US"/>
         </w:rPr>
-        <w:t>NDATION_TABLE</w:t>
+        <w:t>${</w:t>
       </w:r>
       <w:r>
         <w:rPr>
@@ -3565,35 +3892,40 @@
           <w:szCs w:val="22"/>
           <w:lang w:val="en-US"/>
         </w:rPr>
+        <w:t>RECOMME</w:t>
+      </w:r>
+      <w:r>
+        <w:rPr>
+          <w:rFonts w:ascii="Century Schoolbook" w:hAnsi="Century Schoolbook"/>
+          <w:sz w:val="22"/>
+          <w:szCs w:val="22"/>
+          <w:lang w:val="en-US"/>
+        </w:rPr>
+        <w:t>NDATION_TABLE</w:t>
+      </w:r>
+      <w:r>
+        <w:rPr>
+          <w:rFonts w:ascii="Century Schoolbook" w:hAnsi="Century Schoolbook"/>
+          <w:sz w:val="22"/>
+          <w:szCs w:val="22"/>
+          <w:lang w:val="en-US"/>
+        </w:rPr>
         <w:t>}</w:t>
       </w:r>
     </w:p>
     <w:p>
       <w:pPr>
-        <w:pStyle w:val="Textbody"/>
-        <w:rPr>
-          <w:lang w:val="en-US"/>
-        </w:rPr>
-      </w:pPr>
-    </w:p>
-    <w:p>
-      <w:pPr>
-        <w:pStyle w:val="Note"/>
-        <w:rPr>
-          <w:color w:val="auto"/>
-          <w:lang w:val="en-US"/>
-        </w:rPr>
-        <w:sectPr>
-          <w:headerReference w:type="default" r:id="rId18"/>
-          <w:footerReference w:type="default" r:id="rId19"/>
-          <w:footerReference w:type="first" r:id="rId20"/>
-          <w:pgSz w:w="11906" w:h="16838"/>
-          <w:pgMar w:top="1893" w:right="1134" w:bottom="1133" w:left="1134" w:header="562" w:footer="562" w:gutter="0"/>
-          <w:cols w:space="0"/>
-          <w:titlePg/>
-          <w:docGrid w:linePitch="326"/>
-        </w:sectPr>
-      </w:pPr>
+        <w:rPr>
+          <w:rFonts w:ascii="Century Schoolbook" w:hAnsi="Century Schoolbook"/>
+          <w:lang w:val="en-US"/>
+        </w:rPr>
+      </w:pPr>
+      <w:r>
+        <w:rPr>
+          <w:lang w:val="en-US"/>
+        </w:rPr>
+        <w:br w:type="page"/>
+      </w:r>
     </w:p>
     <w:p>
       <w:pPr>
@@ -3613,346 +3945,47 @@
           <w:lang w:val="en-US"/>
         </w:rPr>
         <w:lastRenderedPageBreak/>
-        <w:t>APPENDIX</w:t>
-      </w:r>
-      <w:r>
-        <w:rPr>
-          <w:lang w:val="en-US"/>
-        </w:rPr>
-        <w:t xml:space="preserve"> A : </w:t>
-      </w:r>
-      <w:r>
-        <w:rPr>
-          <w:lang w:val="en-US"/>
-        </w:rPr>
-        <w:t>Notes Taken</w:t>
+        <w:t xml:space="preserve">APPENDIX </w:t>
+      </w:r>
+      <w:proofErr w:type="gramStart"/>
+      <w:r>
+        <w:rPr>
+          <w:lang w:val="en-US"/>
+        </w:rPr>
+        <w:t>A :</w:t>
+      </w:r>
+      <w:proofErr w:type="gramEnd"/>
+      <w:r>
+        <w:rPr>
+          <w:lang w:val="en-US"/>
+        </w:rPr>
+        <w:t xml:space="preserve"> Notes Taken</w:t>
       </w:r>
       <w:bookmarkEnd w:id="9"/>
     </w:p>
     <w:p>
       <w:pPr>
-        <w:pStyle w:val="Standard"/>
         <w:rPr>
           <w:rFonts w:ascii="Century Schoolbook" w:hAnsi="Century Schoolbook"/>
-          <w:sz w:val="22"/>
-          <w:szCs w:val="22"/>
+          <w:b/>
           <w:lang w:val="en-US"/>
         </w:rPr>
       </w:pPr>
       <w:r>
         <w:rPr>
           <w:rFonts w:ascii="Century Schoolbook" w:hAnsi="Century Schoolbook"/>
-          <w:sz w:val="22"/>
-          <w:szCs w:val="22"/>
-          <w:lang w:val="en-US"/>
-        </w:rPr>
-        <w:t>${NOTES</w:t>
-      </w:r>
-      <w:r>
-        <w:rPr>
-          <w:rFonts w:ascii="Century Schoolbook" w:hAnsi="Century Schoolbook"/>
-          <w:sz w:val="22"/>
-          <w:szCs w:val="22"/>
-          <w:lang w:val="en-US"/>
-        </w:rPr>
-        <w:t>_TABLE</w:t>
-      </w:r>
-      <w:r>
-        <w:rPr>
-          <w:rFonts w:ascii="Century Schoolbook" w:hAnsi="Century Schoolbook"/>
-          <w:sz w:val="22"/>
-          <w:szCs w:val="22"/>
-          <w:lang w:val="en-US"/>
-        </w:rPr>
-        <w:t>}</w:t>
-      </w:r>
-    </w:p>
-    <w:p>
-      <w:pPr>
-        <w:pStyle w:val="Standard"/>
-        <w:rPr>
-          <w:rFonts w:ascii="Century Schoolbook" w:hAnsi="Century Schoolbook"/>
-          <w:sz w:val="22"/>
-          <w:szCs w:val="22"/>
-          <w:lang w:val="en-US"/>
-        </w:rPr>
-      </w:pPr>
-    </w:p>
-    <w:p>
-      <w:pPr>
-        <w:pStyle w:val="Textbody"/>
-        <w:jc w:val="center"/>
-        <w:rPr>
-          <w:lang w:val="en-US"/>
-        </w:rPr>
-        <w:sectPr>
-          <w:headerReference w:type="default" r:id="rId21"/>
-          <w:footerReference w:type="default" r:id="rId22"/>
-          <w:pgSz w:w="16838" w:h="11906" w:orient="landscape"/>
-          <w:pgMar w:top="1699" w:right="1134" w:bottom="37" w:left="1134" w:header="576" w:footer="562" w:gutter="0"/>
-          <w:cols w:space="0"/>
-          <w:docGrid w:linePitch="326"/>
-        </w:sectPr>
-      </w:pPr>
-    </w:p>
-    <w:p>
-      <w:pPr>
-        <w:pStyle w:val="Heading1"/>
-        <w:numPr>
-          <w:ilvl w:val="0"/>
-          <w:numId w:val="0"/>
-        </w:numPr>
-        <w:ind w:left="432" w:hanging="432"/>
-        <w:rPr>
-          <w:lang w:val="en-US"/>
-        </w:rPr>
-      </w:pPr>
-      <w:bookmarkStart w:id="10" w:name="_Toc486943861"/>
-      <w:r>
-        <w:rPr>
-          <w:lang w:val="en-US"/>
-        </w:rPr>
-        <w:lastRenderedPageBreak/>
-        <w:t>APPENDIX</w:t>
-      </w:r>
-      <w:r>
-        <w:rPr>
-          <w:lang w:val="en-US"/>
-        </w:rPr>
-        <w:t xml:space="preserve"> B : </w:t>
-      </w:r>
-      <w:r>
-        <w:rPr>
-          <w:lang w:val="en-US"/>
-        </w:rPr>
-        <w:t>Legend</w:t>
-      </w:r>
-      <w:bookmarkEnd w:id="10"/>
-    </w:p>
-    <w:p>
-      <w:pPr>
-        <w:pStyle w:val="Heading2"/>
-        <w:numPr>
-          <w:ilvl w:val="0"/>
-          <w:numId w:val="0"/>
-        </w:numPr>
-        <w:ind w:left="576" w:hanging="576"/>
-        <w:rPr>
-          <w:lang w:val="en-US"/>
-        </w:rPr>
-      </w:pPr>
-      <w:bookmarkStart w:id="11" w:name="__RefHeading__4669_1101551814"/>
-      <w:bookmarkStart w:id="12" w:name="_Toc361922106"/>
-      <w:bookmarkStart w:id="13" w:name="_Toc486943862"/>
-      <w:r>
-        <w:rPr>
-          <w:lang w:val="en-US"/>
-        </w:rPr>
-        <w:t>Legend of the table of recommendations</w:t>
-      </w:r>
-      <w:bookmarkEnd w:id="11"/>
-      <w:bookmarkEnd w:id="12"/>
-      <w:bookmarkEnd w:id="13"/>
-    </w:p>
-    <w:p>
-      <w:pPr>
-        <w:pStyle w:val="Textbody"/>
-        <w:rPr>
-          <w:lang w:val="en-US"/>
-        </w:rPr>
-      </w:pPr>
-      <w:bookmarkStart w:id="14" w:name="_Toc361922107"/>
-      <w:bookmarkStart w:id="15" w:name="__RefHeading__4671_1101551814"/>
-      <w:r>
-        <w:rPr>
-          <w:lang w:val="en-US"/>
-        </w:rPr>
-        <w:t>Each recommendation has their importance level:</w:t>
-      </w:r>
-    </w:p>
-    <w:p>
-      <w:pPr>
-        <w:pStyle w:val="Textbody"/>
-        <w:tabs>
-          <w:tab w:val="left" w:pos="900"/>
-        </w:tabs>
-        <w:ind w:left="360"/>
-        <w:rPr>
-          <w:szCs w:val="22"/>
-          <w:lang w:val="en-US"/>
-        </w:rPr>
-      </w:pPr>
-      <w:r>
-        <w:rPr>
           <w:b/>
-          <w:bCs/>
-          <w:color w:val="FF0000"/>
-          <w:sz w:val="24"/>
-          <w:lang w:val="en-US"/>
-        </w:rPr>
-        <w:t>●●●</w:t>
-      </w:r>
-      <w:r>
-        <w:rPr>
-          <w:sz w:val="24"/>
-          <w:lang w:val="en-US"/>
-        </w:rPr>
-        <w:t xml:space="preserve"> </w:t>
-      </w:r>
-      <w:r>
-        <w:rPr>
-          <w:szCs w:val="22"/>
-          <w:lang w:val="en-US"/>
-        </w:rPr>
-        <w:t>:</w:t>
-      </w:r>
-      <w:r>
-        <w:rPr>
-          <w:color w:val="FF0000"/>
-          <w:szCs w:val="22"/>
-          <w:lang w:val="en-US"/>
-        </w:rPr>
-        <w:t xml:space="preserve"> </w:t>
-      </w:r>
-      <w:r>
-        <w:rPr>
-          <w:szCs w:val="22"/>
-          <w:lang w:val="en-US"/>
-        </w:rPr>
-        <w:t>Really important risk which needs an emergency care.</w:t>
-      </w:r>
-    </w:p>
-    <w:p>
-      <w:pPr>
-        <w:pStyle w:val="Textbody"/>
-        <w:tabs>
-          <w:tab w:val="left" w:pos="900"/>
-        </w:tabs>
-        <w:ind w:left="360"/>
-        <w:rPr>
-          <w:szCs w:val="22"/>
-          <w:lang w:val="en-US"/>
-        </w:rPr>
-      </w:pPr>
-      <w:r>
-        <w:rPr>
-          <w:b/>
-          <w:bCs/>
-          <w:color w:val="FF0000"/>
-          <w:sz w:val="24"/>
-          <w:lang w:val="en-US"/>
-        </w:rPr>
-        <w:t xml:space="preserve">●● </w:t>
-      </w:r>
-      <w:r>
-        <w:rPr>
-          <w:b/>
-          <w:bCs/>
-          <w:color w:val="FF0000"/>
-          <w:sz w:val="24"/>
-          <w:lang w:val="en-US"/>
-        </w:rPr>
-        <w:t xml:space="preserve">  </w:t>
-      </w:r>
-      <w:r>
-        <w:rPr>
-          <w:szCs w:val="22"/>
-          <w:lang w:val="en-US"/>
-        </w:rPr>
-        <w:t>:</w:t>
-      </w:r>
-      <w:r>
-        <w:rPr>
-          <w:color w:val="FF0000"/>
-          <w:szCs w:val="22"/>
-          <w:lang w:val="en-US"/>
-        </w:rPr>
-        <w:t xml:space="preserve"> </w:t>
-      </w:r>
-      <w:r>
-        <w:rPr>
-          <w:szCs w:val="22"/>
-          <w:lang w:val="en-US"/>
-        </w:rPr>
-        <w:t>Important risk which need some care sooner or later.</w:t>
-      </w:r>
-    </w:p>
-    <w:p>
-      <w:pPr>
-        <w:pStyle w:val="Textbody"/>
-        <w:tabs>
-          <w:tab w:val="left" w:pos="900"/>
-        </w:tabs>
-        <w:ind w:left="360"/>
-        <w:rPr>
-          <w:szCs w:val="22"/>
-          <w:lang w:val="en-US"/>
-        </w:rPr>
-      </w:pPr>
-      <w:r>
-        <w:rPr>
-          <w:b/>
-          <w:bCs/>
-          <w:color w:val="FF0000"/>
-          <w:sz w:val="24"/>
-          <w:lang w:val="en-US"/>
-        </w:rPr>
-        <w:t>●</w:t>
-      </w:r>
-      <w:r>
-        <w:rPr>
-          <w:kern w:val="0"/>
-          <w:sz w:val="24"/>
-          <w:lang w:val="en-US"/>
-        </w:rPr>
-        <w:t xml:space="preserve"> </w:t>
-      </w:r>
-      <w:r>
-        <w:rPr>
-          <w:kern w:val="0"/>
-          <w:sz w:val="24"/>
-          <w:lang w:val="en-US"/>
-        </w:rPr>
-        <w:t xml:space="preserve">    </w:t>
-      </w:r>
-      <w:r>
-        <w:rPr>
-          <w:kern w:val="0"/>
-          <w:szCs w:val="22"/>
-          <w:lang w:val="en-US"/>
-        </w:rPr>
-        <w:t>: Minor risk or advice that could make a better level of security</w:t>
-      </w:r>
-      <w:r>
-        <w:rPr>
-          <w:szCs w:val="22"/>
-          <w:lang w:val="en-US"/>
-        </w:rPr>
-        <w:t>.</w:t>
-      </w:r>
-    </w:p>
-    <w:p>
-      <w:pPr>
-        <w:pStyle w:val="Heading2"/>
-        <w:numPr>
-          <w:ilvl w:val="0"/>
-          <w:numId w:val="0"/>
-        </w:numPr>
-        <w:ind w:left="576" w:hanging="576"/>
-        <w:rPr>
-          <w:lang w:val="en-US"/>
-        </w:rPr>
-      </w:pPr>
-      <w:bookmarkStart w:id="16" w:name="_Toc486943863"/>
-      <w:r>
-        <w:rPr>
           <w:lang w:val="en-US"/>
         </w:rPr>
         <w:t>Legend of the detailed assessment table</w:t>
       </w:r>
-      <w:bookmarkEnd w:id="14"/>
-      <w:bookmarkEnd w:id="15"/>
-      <w:bookmarkEnd w:id="16"/>
+    </w:p>
+    <w:p>
+      <w:pPr>
+        <w:rPr>
+          <w:lang w:val="en-US"/>
+        </w:rPr>
+      </w:pPr>
     </w:p>
     <w:tbl>
       <w:tblPr>
@@ -4123,6 +4156,7 @@
                 <w:szCs w:val="20"/>
               </w:rPr>
             </w:pPr>
+            <w:proofErr w:type="spellStart"/>
             <w:r>
               <w:rPr>
                 <w:rFonts w:ascii="Century Schoolbook" w:hAnsi="Century Schoolbook"/>
@@ -4130,17 +4164,9 @@
                 <w:sz w:val="20"/>
                 <w:szCs w:val="20"/>
               </w:rPr>
-              <w:t>Recomme</w:t>
+              <w:t>Recommendation</w:t>
             </w:r>
-            <w:r>
-              <w:rPr>
-                <w:rFonts w:ascii="Century Schoolbook" w:hAnsi="Century Schoolbook"/>
-                <w:color w:val="FFFFFF" w:themeColor="background1"/>
-                <w:sz w:val="20"/>
-                <w:szCs w:val="20"/>
-              </w:rPr>
-              <w:t>ndation</w:t>
-            </w:r>
+            <w:proofErr w:type="spellEnd"/>
           </w:p>
         </w:tc>
         <w:tc>
@@ -4953,31 +4979,7 @@
         <w:rPr>
           <w:lang w:val="en-US"/>
         </w:rPr>
-        <w:t>The security measure is</w:t>
-      </w:r>
-      <w:r>
-        <w:rPr>
-          <w:lang w:val="en-US"/>
-        </w:rPr>
-        <w:t xml:space="preserve"> not</w:t>
-      </w:r>
-      <w:r>
-        <w:rPr>
-          <w:lang w:val="en-US"/>
-        </w:rPr>
-        <w:t xml:space="preserve"> </w:t>
-      </w:r>
-      <w:r>
-        <w:rPr>
-          <w:lang w:val="en-US"/>
-        </w:rPr>
-        <w:t>applicable</w:t>
-      </w:r>
-      <w:r>
-        <w:rPr>
-          <w:lang w:val="en-US"/>
-        </w:rPr>
-        <w:t>.</w:t>
+        <w:t>The security measure is not applicable.</w:t>
       </w:r>
     </w:p>
     <w:p>
@@ -4992,8 +4994,6 @@
           <w:lang w:val="en-US" w:eastAsia="fr-LU"/>
         </w:rPr>
       </w:pPr>
-      <w:bookmarkStart w:id="17" w:name="_GoBack"/>
-      <w:bookmarkEnd w:id="17"/>
     </w:p>
     <w:p>
       <w:pPr>
@@ -5023,6 +5023,16 @@
           <w:szCs w:val="22"/>
           <w:lang w:val="en-US"/>
         </w:rPr>
+        <w:sectPr>
+          <w:headerReference w:type="default" r:id="rId18"/>
+          <w:footerReference w:type="default" r:id="rId19"/>
+          <w:footerReference w:type="first" r:id="rId20"/>
+          <w:pgSz w:w="11906" w:h="16838"/>
+          <w:pgMar w:top="1893" w:right="1134" w:bottom="1133" w:left="1134" w:header="562" w:footer="562" w:gutter="0"/>
+          <w:cols w:space="0"/>
+          <w:titlePg/>
+          <w:docGrid w:linePitch="326"/>
+        </w:sectPr>
       </w:pPr>
       <w:r>
         <w:rPr>
@@ -5048,12 +5058,53 @@
         </w:rPr>
         <w:t xml:space="preserve">. </w:t>
       </w:r>
+      <w:bookmarkStart w:id="10" w:name="_GoBack"/>
+      <w:bookmarkEnd w:id="10"/>
+    </w:p>
+    <w:p>
+      <w:pPr>
+        <w:pStyle w:val="Standard"/>
+        <w:rPr>
+          <w:rFonts w:ascii="Century Schoolbook" w:hAnsi="Century Schoolbook"/>
+          <w:sz w:val="22"/>
+          <w:szCs w:val="22"/>
+          <w:lang w:val="en-US"/>
+        </w:rPr>
+      </w:pPr>
+      <w:r>
+        <w:rPr>
+          <w:rFonts w:ascii="Century Schoolbook" w:hAnsi="Century Schoolbook"/>
+          <w:sz w:val="22"/>
+          <w:szCs w:val="22"/>
+          <w:lang w:val="en-US"/>
+        </w:rPr>
+        <w:lastRenderedPageBreak/>
+        <w:t>${NOTES</w:t>
+      </w:r>
+      <w:r>
+        <w:rPr>
+          <w:rFonts w:ascii="Century Schoolbook" w:hAnsi="Century Schoolbook"/>
+          <w:sz w:val="22"/>
+          <w:szCs w:val="22"/>
+          <w:lang w:val="en-US"/>
+        </w:rPr>
+        <w:t>_TABLE</w:t>
+      </w:r>
+      <w:r>
+        <w:rPr>
+          <w:rFonts w:ascii="Century Schoolbook" w:hAnsi="Century Schoolbook"/>
+          <w:sz w:val="22"/>
+          <w:szCs w:val="22"/>
+          <w:lang w:val="en-US"/>
+        </w:rPr>
+        <w:t>}</w:t>
+      </w:r>
     </w:p>
     <w:sectPr>
-      <w:headerReference w:type="default" r:id="rId23"/>
-      <w:footerReference w:type="default" r:id="rId24"/>
-      <w:pgSz w:w="11906" w:h="16838"/>
-      <w:pgMar w:top="1893" w:right="1134" w:bottom="1133" w:left="1134" w:header="562" w:footer="567" w:gutter="0"/>
+      <w:headerReference w:type="default" r:id="rId21"/>
+      <w:footerReference w:type="default" r:id="rId22"/>
+      <w:pgSz w:w="16838" w:h="11906" w:orient="landscape"/>
+      <w:pgMar w:top="1134" w:right="1893" w:bottom="1134" w:left="1133" w:header="562" w:footer="567" w:gutter="0"/>
       <w:cols w:space="0"/>
       <w:docGrid w:linePitch="326"/>
     </w:sectPr>
@@ -5108,7 +5159,7 @@
           <wp:extent cx="601345" cy="308610"/>
           <wp:effectExtent l="0" t="0" r="8255" b="0"/>
           <wp:wrapSquare wrapText="largest"/>
-          <wp:docPr id="12" name="Picture 12"/>
+          <wp:docPr id="5" name="Picture 5"/>
           <wp:cNvGraphicFramePr>
             <a:graphicFrameLocks xmlns:a="http://schemas.openxmlformats.org/drawingml/2006/main" noChangeAspect="1"/>
           </wp:cNvGraphicFramePr>
@@ -5298,180 +5349,6 @@
     <w:pPr>
       <w:pStyle w:val="Footerright"/>
       <w:tabs>
-        <w:tab w:val="left" w:pos="180"/>
-        <w:tab w:val="right" w:pos="14003"/>
-      </w:tabs>
-      <w:jc w:val="left"/>
-    </w:pPr>
-    <w:r>
-      <w:rPr>
-        <w:noProof/>
-        <w:lang w:val="en-US" w:eastAsia="en-US" w:bidi="ar-SA"/>
-      </w:rPr>
-      <mc:AlternateContent>
-        <mc:Choice Requires="wps">
-          <w:drawing>
-            <wp:anchor distT="0" distB="0" distL="114300" distR="114300" simplePos="0" relativeHeight="251671552" behindDoc="0" locked="0" layoutInCell="1" allowOverlap="1" wp14:anchorId="5D5464CF" wp14:editId="09AC336B">
-              <wp:simplePos x="0" y="0"/>
-              <wp:positionH relativeFrom="margin">
-                <wp:align>center</wp:align>
-              </wp:positionH>
-              <wp:positionV relativeFrom="paragraph">
-                <wp:posOffset>-21590</wp:posOffset>
-              </wp:positionV>
-              <wp:extent cx="9250560" cy="0"/>
-              <wp:effectExtent l="0" t="0" r="27305" b="19050"/>
-              <wp:wrapNone/>
-              <wp:docPr id="11" name="Straight Connector 11"/>
-              <wp:cNvGraphicFramePr/>
-              <a:graphic xmlns:a="http://schemas.openxmlformats.org/drawingml/2006/main">
-                <a:graphicData uri="http://schemas.microsoft.com/office/word/2010/wordprocessingShape">
-                  <wps:wsp>
-                    <wps:cNvCnPr/>
-                    <wps:spPr>
-                      <a:xfrm>
-                        <a:off x="0" y="0"/>
-                        <a:ext cx="9250560" cy="0"/>
-                      </a:xfrm>
-                      <a:prstGeom prst="line">
-                        <a:avLst/>
-                      </a:prstGeom>
-                      <a:ln w="3960">
-                        <a:solidFill>
-                          <a:srgbClr val="CCCCCC"/>
-                        </a:solidFill>
-                        <a:prstDash val="solid"/>
-                      </a:ln>
-                    </wps:spPr>
-                    <wps:bodyPr/>
-                  </wps:wsp>
-                </a:graphicData>
-              </a:graphic>
-            </wp:anchor>
-          </w:drawing>
-        </mc:Choice>
-        <mc:Fallback xmlns:cx1="http://schemas.microsoft.com/office/drawing/2015/9/8/chartex">
-          <w:pict>
-            <v:line w14:anchorId="045FF55F" id="Straight Connector 11" o:spid="_x0000_s1026" style="position:absolute;z-index:251671552;visibility:visible;mso-wrap-style:square;mso-wrap-distance-left:9pt;mso-wrap-distance-top:0;mso-wrap-distance-right:9pt;mso-wrap-distance-bottom:0;mso-position-horizontal:center;mso-position-horizontal-relative:margin;mso-position-vertical:absolute;mso-position-vertical-relative:text" from="0,-1.7pt" to="728.4pt,-1.7pt" o:gfxdata="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" strokecolor="#ccc" strokeweight=".11mm">
-              <w10:wrap anchorx="margin"/>
-            </v:line>
-          </w:pict>
-        </mc:Fallback>
-      </mc:AlternateContent>
-    </w:r>
-    <w:r>
-      <w:rPr>
-        <w:i/>
-        <w:noProof/>
-        <w:lang w:val="en-US" w:eastAsia="en-US" w:bidi="ar-SA"/>
-      </w:rPr>
-      <w:drawing>
-        <wp:anchor distT="0" distB="0" distL="114300" distR="114300" simplePos="0" relativeHeight="251697152" behindDoc="0" locked="0" layoutInCell="1" allowOverlap="1" wp14:anchorId="5BFBCDDC" wp14:editId="661561C3">
-          <wp:simplePos x="0" y="0"/>
-          <wp:positionH relativeFrom="column">
-            <wp:posOffset>-3810</wp:posOffset>
-          </wp:positionH>
-          <wp:positionV relativeFrom="paragraph">
-            <wp:posOffset>117475</wp:posOffset>
-          </wp:positionV>
-          <wp:extent cx="601345" cy="308610"/>
-          <wp:effectExtent l="0" t="0" r="8255" b="0"/>
-          <wp:wrapNone/>
-          <wp:docPr id="5" name="Picture 5"/>
-          <wp:cNvGraphicFramePr>
-            <a:graphicFrameLocks xmlns:a="http://schemas.openxmlformats.org/drawingml/2006/main" noChangeAspect="1"/>
-          </wp:cNvGraphicFramePr>
-          <a:graphic xmlns:a="http://schemas.openxmlformats.org/drawingml/2006/main">
-            <a:graphicData uri="http://schemas.openxmlformats.org/drawingml/2006/picture">
-              <pic:pic xmlns:pic="http://schemas.openxmlformats.org/drawingml/2006/picture">
-                <pic:nvPicPr>
-                  <pic:cNvPr id="0" name="Picture 19"/>
-                  <pic:cNvPicPr>
-                    <a:picLocks noChangeAspect="1" noChangeArrowheads="1"/>
-                  </pic:cNvPicPr>
-                </pic:nvPicPr>
-                <pic:blipFill>
-                  <a:blip r:embed="rId1" cstate="print">
-                    <a:extLst>
-                      <a:ext uri="{28A0092B-C50C-407E-A947-70E740481C1C}">
-                        <a14:useLocalDpi xmlns:a14="http://schemas.microsoft.com/office/drawing/2010/main" val="0"/>
-                      </a:ext>
-                    </a:extLst>
-                  </a:blip>
-                  <a:stretch>
-                    <a:fillRect/>
-                  </a:stretch>
-                </pic:blipFill>
-                <pic:spPr bwMode="auto">
-                  <a:xfrm>
-                    <a:off x="0" y="0"/>
-                    <a:ext cx="601345" cy="308610"/>
-                  </a:xfrm>
-                  <a:prstGeom prst="rect">
-                    <a:avLst/>
-                  </a:prstGeom>
-                  <a:solidFill>
-                    <a:srgbClr val="FFFFFF"/>
-                  </a:solidFill>
-                  <a:ln>
-                    <a:noFill/>
-                  </a:ln>
-                </pic:spPr>
-              </pic:pic>
-            </a:graphicData>
-          </a:graphic>
-        </wp:anchor>
-      </w:drawing>
-    </w:r>
-    <w:r>
-      <w:tab/>
-    </w:r>
-    <w:r>
-      <w:tab/>
-    </w:r>
-    <w:r>
-      <w:fldChar w:fldCharType="begin"/>
-    </w:r>
-    <w:r>
-      <w:instrText xml:space="preserve"> PAGE \* ARABIC </w:instrText>
-    </w:r>
-    <w:r>
-      <w:fldChar w:fldCharType="separate"/>
-    </w:r>
-    <w:r>
-      <w:rPr>
-        <w:noProof/>
-      </w:rPr>
-      <w:t>7</w:t>
-    </w:r>
-    <w:r>
-      <w:fldChar w:fldCharType="end"/>
-    </w:r>
-    <w:r>
-      <w:rPr>
-        <w:sz w:val="20"/>
-        <w:szCs w:val="20"/>
-      </w:rPr>
-      <w:t>/</w:t>
-    </w:r>
-    <w:fldSimple w:instr=" NUMPAGES \* ARABIC ">
-      <w:r>
-        <w:rPr>
-          <w:noProof/>
-        </w:rPr>
-        <w:t>8</w:t>
-      </w:r>
-    </w:fldSimple>
-  </w:p>
-</w:ftr>
-</file>
-
-<file path=word/footer4.xml><?xml version="1.0" encoding="utf-8"?>
-<w:ftr xmlns:wpc="http://schemas.microsoft.com/office/word/2010/wordprocessingCanvas" xmlns:cx="http://schemas.microsoft.com/office/drawing/2014/chartex" xmlns:mc="http://schemas.openxmlformats.org/markup-compatibility/2006" xmlns:o="urn:schemas-microsoft-com:office:office" xmlns:r="http://schemas.openxmlformats.org/officeDocument/2006/relationships" xmlns:m="http://schemas.openxmlformats.org/officeDocument/2006/math" xmlns:v="urn:schemas-microsoft-com:vml" xmlns:wp14="http://schemas.microsoft.com/office/word/2010/wordprocessingDrawing" xmlns:wp="http://schemas.openxmlformats.org/drawingml/2006/wordprocessingDrawing" xmlns:w10="urn:schemas-microsoft-com:office:word" xmlns:w="http://schemas.openxmlformats.org/wordprocessingml/2006/main" xmlns:w14="http://schemas.microsoft.com/office/word/2010/wordml" xmlns:w15="http://schemas.microsoft.com/office/word/2012/wordml" xmlns:w16se="http://schemas.microsoft.com/office/word/2015/wordml/symex" xmlns:wpg="http://schemas.microsoft.com/office/word/2010/wordprocessingGroup" xmlns:wpi="http://schemas.microsoft.com/office/word/2010/wordprocessingInk" xmlns:wne="http://schemas.microsoft.com/office/word/2006/wordml" xmlns:wps="http://schemas.microsoft.com/office/word/2010/wordprocessingShape" mc:Ignorable="w14 w15 w16se wp14">
-  <w:p>
-    <w:pPr>
-      <w:pStyle w:val="Footerright"/>
-      <w:tabs>
         <w:tab w:val="left" w:pos="270"/>
         <w:tab w:val="right" w:pos="9071"/>
       </w:tabs>
@@ -5718,7 +5595,7 @@
                 <wp:extent cx="1207135" cy="536575"/>
                 <wp:effectExtent l="0" t="0" r="0" b="0"/>
                 <wp:wrapNone/>
-                <wp:docPr id="10" name="Picture 10"/>
+                <wp:docPr id="2" name="Picture 2"/>
                 <wp:cNvGraphicFramePr>
                   <a:graphicFrameLocks xmlns:a="http://schemas.openxmlformats.org/drawingml/2006/main" noChangeAspect="1"/>
                 </wp:cNvGraphicFramePr>
@@ -5851,6 +5728,7 @@
               <w:sz w:val="16"/>
             </w:rPr>
           </w:pPr>
+          <w:proofErr w:type="spellStart"/>
           <w:r>
             <w:rPr>
               <w:rFonts w:ascii="Century Schoolbook" w:hAnsi="Century Schoolbook"/>
@@ -5859,6 +5737,7 @@
             </w:rPr>
             <w:t>Company</w:t>
           </w:r>
+          <w:proofErr w:type="spellEnd"/>
         </w:p>
       </w:tc>
       <w:tc>
@@ -6041,8 +5920,18 @@
               <w:b/>
               <w:sz w:val="16"/>
             </w:rPr>
-            <w:t>Document name</w:t>
+            <w:t xml:space="preserve">Document </w:t>
           </w:r>
+          <w:proofErr w:type="spellStart"/>
+          <w:r>
+            <w:rPr>
+              <w:rFonts w:ascii="Century Schoolbook" w:hAnsi="Century Schoolbook"/>
+              <w:b/>
+              <w:sz w:val="16"/>
+            </w:rPr>
+            <w:t>name</w:t>
+          </w:r>
+          <w:proofErr w:type="spellEnd"/>
         </w:p>
       </w:tc>
       <w:tc>
@@ -6087,408 +5976,6 @@
 </file>
 
 <file path=word/header2.xml><?xml version="1.0" encoding="utf-8"?>
-<w:hdr xmlns:wpc="http://schemas.microsoft.com/office/word/2010/wordprocessingCanvas" xmlns:cx="http://schemas.microsoft.com/office/drawing/2014/chartex" xmlns:mc="http://schemas.openxmlformats.org/markup-compatibility/2006" xmlns:o="urn:schemas-microsoft-com:office:office" xmlns:r="http://schemas.openxmlformats.org/officeDocument/2006/relationships" xmlns:m="http://schemas.openxmlformats.org/officeDocument/2006/math" xmlns:v="urn:schemas-microsoft-com:vml" xmlns:wp14="http://schemas.microsoft.com/office/word/2010/wordprocessingDrawing" xmlns:wp="http://schemas.openxmlformats.org/drawingml/2006/wordprocessingDrawing" xmlns:w10="urn:schemas-microsoft-com:office:word" xmlns:w="http://schemas.openxmlformats.org/wordprocessingml/2006/main" xmlns:w14="http://schemas.microsoft.com/office/word/2010/wordml" xmlns:w15="http://schemas.microsoft.com/office/word/2012/wordml" xmlns:w16se="http://schemas.microsoft.com/office/word/2015/wordml/symex" xmlns:wpg="http://schemas.microsoft.com/office/word/2010/wordprocessingGroup" xmlns:wpi="http://schemas.microsoft.com/office/word/2010/wordprocessingInk" xmlns:wne="http://schemas.microsoft.com/office/word/2006/wordml" xmlns:wps="http://schemas.microsoft.com/office/word/2010/wordprocessingShape" mc:Ignorable="w14 w15 w16se wp14">
-  <w:tbl>
-    <w:tblPr>
-      <w:tblW w:w="14580" w:type="dxa"/>
-      <w:tblBorders>
-        <w:bottom w:val="single" w:sz="4" w:space="0" w:color="auto"/>
-      </w:tblBorders>
-      <w:tblLayout w:type="fixed"/>
-      <w:tblLook w:val="01E0" w:firstRow="1" w:lastRow="1" w:firstColumn="1" w:lastColumn="1" w:noHBand="0" w:noVBand="0"/>
-    </w:tblPr>
-    <w:tblGrid>
-      <w:gridCol w:w="11160"/>
-      <w:gridCol w:w="3420"/>
-    </w:tblGrid>
-    <w:tr>
-      <w:trPr>
-        <w:trHeight w:val="216"/>
-      </w:trPr>
-      <w:tc>
-        <w:tcPr>
-          <w:tcW w:w="11160" w:type="dxa"/>
-          <w:vAlign w:val="center"/>
-        </w:tcPr>
-        <w:p>
-          <w:pPr>
-            <w:tabs>
-              <w:tab w:val="left" w:pos="2343"/>
-            </w:tabs>
-            <w:jc w:val="right"/>
-            <w:rPr>
-              <w:rFonts w:ascii="Century Schoolbook" w:hAnsi="Century Schoolbook"/>
-              <w:b/>
-              <w:sz w:val="16"/>
-            </w:rPr>
-          </w:pPr>
-          <w:r>
-            <w:rPr>
-              <w:rFonts w:ascii="Century Schoolbook" w:hAnsi="Century Schoolbook"/>
-              <w:noProof/>
-              <w:sz w:val="16"/>
-              <w:lang w:val="en-US" w:eastAsia="en-US" w:bidi="ar-SA"/>
-            </w:rPr>
-            <w:drawing>
-              <wp:anchor distT="0" distB="0" distL="114300" distR="114300" simplePos="0" relativeHeight="251705344" behindDoc="0" locked="0" layoutInCell="1" allowOverlap="1" wp14:anchorId="6987DA12" wp14:editId="1BC5E69E">
-                <wp:simplePos x="0" y="0"/>
-                <wp:positionH relativeFrom="margin">
-                  <wp:posOffset>0</wp:posOffset>
-                </wp:positionH>
-                <wp:positionV relativeFrom="page">
-                  <wp:posOffset>10160</wp:posOffset>
-                </wp:positionV>
-                <wp:extent cx="1207135" cy="536575"/>
-                <wp:effectExtent l="0" t="0" r="0" b="0"/>
-                <wp:wrapNone/>
-                <wp:docPr id="2" name="Picture 2"/>
-                <wp:cNvGraphicFramePr>
-                  <a:graphicFrameLocks xmlns:a="http://schemas.openxmlformats.org/drawingml/2006/main" noChangeAspect="1"/>
-                </wp:cNvGraphicFramePr>
-                <a:graphic xmlns:a="http://schemas.openxmlformats.org/drawingml/2006/main">
-                  <a:graphicData uri="http://schemas.openxmlformats.org/drawingml/2006/picture">
-                    <pic:pic xmlns:pic="http://schemas.openxmlformats.org/drawingml/2006/picture">
-                      <pic:nvPicPr>
-                        <pic:cNvPr id="0" name="Picture 2"/>
-                        <pic:cNvPicPr>
-                          <a:picLocks noChangeAspect="1" noChangeArrowheads="1"/>
-                        </pic:cNvPicPr>
-                      </pic:nvPicPr>
-                      <pic:blipFill>
-                        <a:blip r:embed="rId1">
-                          <a:extLst>
-                            <a:ext uri="{28A0092B-C50C-407E-A947-70E740481C1C}">
-                              <a14:useLocalDpi xmlns:a14="http://schemas.microsoft.com/office/drawing/2010/main" val="0"/>
-                            </a:ext>
-                          </a:extLst>
-                        </a:blip>
-                        <a:srcRect/>
-                        <a:stretch>
-                          <a:fillRect/>
-                        </a:stretch>
-                      </pic:blipFill>
-                      <pic:spPr bwMode="auto">
-                        <a:xfrm>
-                          <a:off x="0" y="0"/>
-                          <a:ext cx="1207135" cy="536575"/>
-                        </a:xfrm>
-                        <a:prstGeom prst="rect">
-                          <a:avLst/>
-                        </a:prstGeom>
-                        <a:noFill/>
-                      </pic:spPr>
-                    </pic:pic>
-                  </a:graphicData>
-                </a:graphic>
-                <wp14:sizeRelH relativeFrom="margin">
-                  <wp14:pctWidth>0</wp14:pctWidth>
-                </wp14:sizeRelH>
-                <wp14:sizeRelV relativeFrom="margin">
-                  <wp14:pctHeight>0</wp14:pctHeight>
-                </wp14:sizeRelV>
-              </wp:anchor>
-            </w:drawing>
-          </w:r>
-          <w:r>
-            <w:rPr>
-              <w:rFonts w:ascii="Century Schoolbook" w:hAnsi="Century Schoolbook"/>
-              <w:b/>
-              <w:sz w:val="16"/>
-            </w:rPr>
-            <w:t>Document state</w:t>
-          </w:r>
-        </w:p>
-      </w:tc>
-      <w:tc>
-        <w:tcPr>
-          <w:tcW w:w="3420" w:type="dxa"/>
-          <w:vAlign w:val="center"/>
-        </w:tcPr>
-        <w:p>
-          <w:pPr>
-            <w:tabs>
-              <w:tab w:val="left" w:pos="1451"/>
-              <w:tab w:val="left" w:pos="2726"/>
-              <w:tab w:val="left" w:pos="2901"/>
-            </w:tabs>
-            <w:ind w:left="-109" w:right="317"/>
-            <w:rPr>
-              <w:rFonts w:ascii="Century Schoolbook" w:hAnsi="Century Schoolbook"/>
-              <w:sz w:val="16"/>
-              <w:szCs w:val="16"/>
-            </w:rPr>
-          </w:pPr>
-          <w:r>
-            <w:rPr>
-              <w:rFonts w:ascii="Century Schoolbook" w:hAnsi="Century Schoolbook"/>
-              <w:sz w:val="16"/>
-              <w:szCs w:val="16"/>
-            </w:rPr>
-            <w:t>${TYPE}</w:t>
-          </w:r>
-        </w:p>
-      </w:tc>
-    </w:tr>
-    <w:tr>
-      <w:trPr>
-        <w:trHeight w:val="216"/>
-      </w:trPr>
-      <w:tc>
-        <w:tcPr>
-          <w:tcW w:w="11160" w:type="dxa"/>
-          <w:vAlign w:val="center"/>
-        </w:tcPr>
-        <w:p>
-          <w:pPr>
-            <w:tabs>
-              <w:tab w:val="left" w:pos="1451"/>
-            </w:tabs>
-            <w:jc w:val="right"/>
-            <w:rPr>
-              <w:rFonts w:ascii="Century Schoolbook" w:hAnsi="Century Schoolbook"/>
-              <w:b/>
-              <w:sz w:val="16"/>
-            </w:rPr>
-          </w:pPr>
-          <w:r>
-            <w:rPr>
-              <w:rFonts w:ascii="Century Schoolbook" w:hAnsi="Century Schoolbook"/>
-              <w:b/>
-              <w:sz w:val="16"/>
-            </w:rPr>
-            <w:t>Company</w:t>
-          </w:r>
-        </w:p>
-      </w:tc>
-      <w:tc>
-        <w:tcPr>
-          <w:tcW w:w="3420" w:type="dxa"/>
-          <w:vAlign w:val="center"/>
-        </w:tcPr>
-        <w:p>
-          <w:pPr>
-            <w:tabs>
-              <w:tab w:val="left" w:pos="1451"/>
-              <w:tab w:val="left" w:pos="2726"/>
-              <w:tab w:val="left" w:pos="2901"/>
-            </w:tabs>
-            <w:ind w:left="-109" w:right="317"/>
-            <w:rPr>
-              <w:rFonts w:ascii="Century Schoolbook" w:hAnsi="Century Schoolbook"/>
-              <w:sz w:val="16"/>
-              <w:szCs w:val="16"/>
-            </w:rPr>
-          </w:pPr>
-          <w:r>
-            <w:rPr>
-              <w:rFonts w:ascii="Century Schoolbook" w:hAnsi="Century Schoolbook"/>
-              <w:sz w:val="16"/>
-              <w:szCs w:val="16"/>
-            </w:rPr>
-            <w:t>${COMPANY}</w:t>
-          </w:r>
-        </w:p>
-      </w:tc>
-    </w:tr>
-    <w:tr>
-      <w:trPr>
-        <w:trHeight w:val="217"/>
-      </w:trPr>
-      <w:tc>
-        <w:tcPr>
-          <w:tcW w:w="11160" w:type="dxa"/>
-          <w:vAlign w:val="center"/>
-        </w:tcPr>
-        <w:p>
-          <w:pPr>
-            <w:tabs>
-              <w:tab w:val="left" w:pos="1451"/>
-            </w:tabs>
-            <w:ind w:left="-351"/>
-            <w:jc w:val="right"/>
-            <w:rPr>
-              <w:rFonts w:ascii="Century Schoolbook" w:hAnsi="Century Schoolbook"/>
-              <w:b/>
-              <w:sz w:val="16"/>
-            </w:rPr>
-          </w:pPr>
-          <w:r>
-            <w:rPr>
-              <w:rFonts w:ascii="Century Schoolbook" w:hAnsi="Century Schoolbook"/>
-              <w:b/>
-              <w:sz w:val="16"/>
-            </w:rPr>
-            <w:t>Classification</w:t>
-          </w:r>
-        </w:p>
-      </w:tc>
-      <w:tc>
-        <w:tcPr>
-          <w:tcW w:w="3420" w:type="dxa"/>
-          <w:vAlign w:val="center"/>
-        </w:tcPr>
-        <w:p>
-          <w:pPr>
-            <w:tabs>
-              <w:tab w:val="left" w:pos="1451"/>
-              <w:tab w:val="left" w:pos="2901"/>
-              <w:tab w:val="left" w:pos="4002"/>
-            </w:tabs>
-            <w:ind w:left="-109" w:right="175"/>
-            <w:rPr>
-              <w:rFonts w:ascii="Century Schoolbook" w:hAnsi="Century Schoolbook"/>
-              <w:sz w:val="16"/>
-              <w:szCs w:val="16"/>
-            </w:rPr>
-          </w:pPr>
-          <w:r>
-            <w:rPr>
-              <w:rFonts w:ascii="Century Schoolbook" w:hAnsi="Century Schoolbook"/>
-              <w:sz w:val="16"/>
-              <w:szCs w:val="16"/>
-            </w:rPr>
-            <w:t>${CLASSIFICATION}</w:t>
-          </w:r>
-        </w:p>
-      </w:tc>
-    </w:tr>
-    <w:tr>
-      <w:trPr>
-        <w:trHeight w:val="216"/>
-      </w:trPr>
-      <w:tc>
-        <w:tcPr>
-          <w:tcW w:w="11160" w:type="dxa"/>
-          <w:vAlign w:val="center"/>
-        </w:tcPr>
-        <w:p>
-          <w:pPr>
-            <w:tabs>
-              <w:tab w:val="left" w:pos="1451"/>
-            </w:tabs>
-            <w:jc w:val="right"/>
-            <w:rPr>
-              <w:rFonts w:ascii="Century Schoolbook" w:hAnsi="Century Schoolbook"/>
-              <w:b/>
-              <w:sz w:val="16"/>
-            </w:rPr>
-          </w:pPr>
-          <w:r>
-            <w:rPr>
-              <w:rFonts w:ascii="Century Schoolbook" w:hAnsi="Century Schoolbook"/>
-              <w:b/>
-              <w:sz w:val="16"/>
-            </w:rPr>
-            <w:t>Version</w:t>
-          </w:r>
-        </w:p>
-      </w:tc>
-      <w:tc>
-        <w:tcPr>
-          <w:tcW w:w="3420" w:type="dxa"/>
-          <w:vAlign w:val="center"/>
-        </w:tcPr>
-        <w:p>
-          <w:pPr>
-            <w:tabs>
-              <w:tab w:val="left" w:pos="1451"/>
-              <w:tab w:val="left" w:pos="2726"/>
-              <w:tab w:val="left" w:pos="2901"/>
-            </w:tabs>
-            <w:ind w:left="-109" w:right="317"/>
-            <w:rPr>
-              <w:rFonts w:ascii="Century Schoolbook" w:hAnsi="Century Schoolbook"/>
-              <w:sz w:val="16"/>
-              <w:szCs w:val="16"/>
-            </w:rPr>
-          </w:pPr>
-          <w:r>
-            <w:rPr>
-              <w:rFonts w:ascii="Century Schoolbook" w:hAnsi="Century Schoolbook"/>
-              <w:sz w:val="16"/>
-              <w:szCs w:val="16"/>
-            </w:rPr>
-            <w:t>${VERSION}</w:t>
-          </w:r>
-        </w:p>
-      </w:tc>
-    </w:tr>
-    <w:tr>
-      <w:trPr>
-        <w:trHeight w:val="217"/>
-      </w:trPr>
-      <w:tc>
-        <w:tcPr>
-          <w:tcW w:w="11160" w:type="dxa"/>
-          <w:vAlign w:val="center"/>
-        </w:tcPr>
-        <w:p>
-          <w:pPr>
-            <w:tabs>
-              <w:tab w:val="left" w:pos="1451"/>
-            </w:tabs>
-            <w:jc w:val="right"/>
-            <w:rPr>
-              <w:rFonts w:ascii="Century Schoolbook" w:hAnsi="Century Schoolbook"/>
-              <w:b/>
-              <w:sz w:val="16"/>
-            </w:rPr>
-          </w:pPr>
-          <w:r>
-            <w:rPr>
-              <w:rFonts w:ascii="Century Schoolbook" w:hAnsi="Century Schoolbook"/>
-              <w:b/>
-              <w:sz w:val="16"/>
-            </w:rPr>
-            <w:t>Document name</w:t>
-          </w:r>
-        </w:p>
-      </w:tc>
-      <w:tc>
-        <w:tcPr>
-          <w:tcW w:w="3420" w:type="dxa"/>
-          <w:vAlign w:val="center"/>
-        </w:tcPr>
-        <w:p>
-          <w:pPr>
-            <w:tabs>
-              <w:tab w:val="left" w:pos="1451"/>
-              <w:tab w:val="left" w:pos="2726"/>
-              <w:tab w:val="left" w:pos="2901"/>
-            </w:tabs>
-            <w:ind w:left="-109" w:right="317"/>
-            <w:rPr>
-              <w:rFonts w:ascii="Century Schoolbook" w:hAnsi="Century Schoolbook"/>
-              <w:sz w:val="16"/>
-              <w:szCs w:val="16"/>
-              <w:lang w:val="de-CH"/>
-            </w:rPr>
-          </w:pPr>
-          <w:r>
-            <w:rPr>
-              <w:rFonts w:ascii="Century Schoolbook" w:hAnsi="Century Schoolbook"/>
-              <w:sz w:val="16"/>
-              <w:szCs w:val="16"/>
-              <w:lang w:val="de-CH"/>
-            </w:rPr>
-            <w:t>${DOCUMENT}</w:t>
-          </w:r>
-        </w:p>
-      </w:tc>
-    </w:tr>
-  </w:tbl>
-  <w:p>
-    <w:pPr>
-      <w:pStyle w:val="Header"/>
-      <w:rPr>
-        <w:sz w:val="18"/>
-      </w:rPr>
-    </w:pPr>
-  </w:p>
-</w:hdr>
-</file>
-
-<file path=word/header3.xml><?xml version="1.0" encoding="utf-8"?>
 <w:hdr xmlns:wpc="http://schemas.microsoft.com/office/word/2010/wordprocessingCanvas" xmlns:cx="http://schemas.microsoft.com/office/drawing/2014/chartex" xmlns:mc="http://schemas.openxmlformats.org/markup-compatibility/2006" xmlns:o="urn:schemas-microsoft-com:office:office" xmlns:r="http://schemas.openxmlformats.org/officeDocument/2006/relationships" xmlns:m="http://schemas.openxmlformats.org/officeDocument/2006/math" xmlns:v="urn:schemas-microsoft-com:vml" xmlns:wp14="http://schemas.microsoft.com/office/word/2010/wordprocessingDrawing" xmlns:wp="http://schemas.openxmlformats.org/drawingml/2006/wordprocessingDrawing" xmlns:w10="urn:schemas-microsoft-com:office:word" xmlns:w="http://schemas.openxmlformats.org/wordprocessingml/2006/main" xmlns:w14="http://schemas.microsoft.com/office/word/2010/wordml" xmlns:w15="http://schemas.microsoft.com/office/word/2012/wordml" xmlns:w16se="http://schemas.microsoft.com/office/word/2015/wordml/symex" xmlns:wpg="http://schemas.microsoft.com/office/word/2010/wordprocessingGroup" xmlns:wpi="http://schemas.microsoft.com/office/word/2010/wordprocessingInk" xmlns:wne="http://schemas.microsoft.com/office/word/2006/wordml" xmlns:wps="http://schemas.microsoft.com/office/word/2010/wordprocessingShape" mc:Ignorable="w14 w15 w16se wp14">
   <w:tbl>
     <w:tblPr>
@@ -6652,6 +6139,7 @@
               <w:sz w:val="16"/>
             </w:rPr>
           </w:pPr>
+          <w:proofErr w:type="spellStart"/>
           <w:r>
             <w:rPr>
               <w:rFonts w:ascii="Century Schoolbook" w:hAnsi="Century Schoolbook"/>
@@ -6660,6 +6148,7 @@
             </w:rPr>
             <w:t>Company</w:t>
           </w:r>
+          <w:proofErr w:type="spellEnd"/>
         </w:p>
       </w:tc>
       <w:tc>
@@ -6842,8 +6331,18 @@
               <w:b/>
               <w:sz w:val="16"/>
             </w:rPr>
-            <w:t>Document name</w:t>
+            <w:t xml:space="preserve">Document </w:t>
           </w:r>
+          <w:proofErr w:type="spellStart"/>
+          <w:r>
+            <w:rPr>
+              <w:rFonts w:ascii="Century Schoolbook" w:hAnsi="Century Schoolbook"/>
+              <w:b/>
+              <w:sz w:val="16"/>
+            </w:rPr>
+            <w:t>name</w:t>
+          </w:r>
+          <w:proofErr w:type="spellEnd"/>
         </w:p>
       </w:tc>
       <w:tc>
@@ -6913,21 +6412,21 @@
         <v:path o:extrusionok="f" gradientshapeok="t" o:connecttype="rect"/>
         <o:lock v:ext="edit" aspectratio="t"/>
       </v:shapetype>
-      <v:shape id="_x0000_i1776" type="#_x0000_t75" alt="https://diagnostic.cases.lu/img/gravity_3.png" style="width:20.4pt;height:20.4pt;visibility:visible;mso-wrap-style:square" o:bullet="t">
+      <v:shape id="_x0000_i1215" type="#_x0000_t75" alt="https://diagnostic.cases.lu/img/gravity_3.png" style="width:20.4pt;height:20.4pt;visibility:visible;mso-wrap-style:square" o:bullet="t">
         <v:imagedata r:id="rId1" o:title="gravity_3"/>
       </v:shape>
     </w:pict>
   </w:numPicBullet>
   <w:numPicBullet w:numPicBulletId="1">
     <w:pict>
-      <v:shape id="_x0000_i1777" type="#_x0000_t75" alt="https://diagnostic.cases.lu/img/gravity_2.png" style="width:20.4pt;height:20.4pt;visibility:visible;mso-wrap-style:square" o:bullet="t">
+      <v:shape id="_x0000_i1216" type="#_x0000_t75" alt="https://diagnostic.cases.lu/img/gravity_2.png" style="width:20.4pt;height:20.4pt;visibility:visible;mso-wrap-style:square" o:bullet="t">
         <v:imagedata r:id="rId2" o:title="gravity_2"/>
       </v:shape>
     </w:pict>
   </w:numPicBullet>
   <w:numPicBullet w:numPicBulletId="2">
     <w:pict>
-      <v:shape id="_x0000_i1778" type="#_x0000_t75" alt="https://diagnostic.cases.lu/img/gravity_1.png" style="width:20.4pt;height:20.4pt;visibility:visible;mso-wrap-style:square" o:bullet="t">
+      <v:shape id="_x0000_i1217" type="#_x0000_t75" alt="https://diagnostic.cases.lu/img/gravity_1.png" style="width:20.4pt;height:20.4pt;visibility:visible;mso-wrap-style:square" o:bullet="t">
         <v:imagedata r:id="rId3" o:title="gravity_1"/>
       </v:shape>
     </w:pict>
@@ -10795,7 +10294,7 @@
 </file>
 
 <file path=customXml/itemProps1.xml><?xml version="1.0" encoding="utf-8"?>
-<ds:datastoreItem xmlns:ds="http://schemas.openxmlformats.org/officeDocument/2006/customXml" ds:itemID="{C63DC00A-9AD8-4685-AA61-102AD984F9BB}">
+<ds:datastoreItem xmlns:ds="http://schemas.openxmlformats.org/officeDocument/2006/customXml" ds:itemID="{4B906978-332A-4707-A345-176A7155B758}">
   <ds:schemaRefs>
     <ds:schemaRef ds:uri="http://schemas.openxmlformats.org/officeDocument/2006/bibliography"/>
   </ds:schemaRefs>

</xml_diff>

<commit_message>
We can now add categories in the administration mode
</commit_message>
<xml_diff>
--- a/data/resources/model_en_EN.docx
+++ b/data/resources/model_en_EN.docx
@@ -569,16 +569,15 @@
           <w:szCs w:val="20"/>
           <w:lang w:val="en-US"/>
         </w:rPr>
-        <w:t xml:space="preserve">Document </w:t>
-      </w:r>
-      <w:proofErr w:type="gramStart"/>
+        <w:t>Document n</w:t>
+      </w:r>
       <w:r>
         <w:rPr>
           <w:sz w:val="20"/>
           <w:szCs w:val="20"/>
           <w:lang w:val="en-US"/>
         </w:rPr>
-        <w:t>n</w:t>
+        <w:t>ame</w:t>
       </w:r>
       <w:r>
         <w:rPr>
@@ -586,17 +585,8 @@
           <w:szCs w:val="20"/>
           <w:lang w:val="en-US"/>
         </w:rPr>
-        <w:t>ame</w:t>
-      </w:r>
-      <w:r>
-        <w:rPr>
-          <w:sz w:val="20"/>
-          <w:szCs w:val="20"/>
-          <w:lang w:val="en-US"/>
-        </w:rPr>
         <w:t> :</w:t>
       </w:r>
-      <w:proofErr w:type="gramEnd"/>
       <w:r>
         <w:rPr>
           <w:sz w:val="20"/>
@@ -626,7 +616,6 @@
           <w:lang w:val="en-US"/>
         </w:rPr>
       </w:pPr>
-      <w:proofErr w:type="gramStart"/>
       <w:r>
         <w:rPr>
           <w:sz w:val="20"/>
@@ -635,7 +624,6 @@
         </w:rPr>
         <w:t>Date :</w:t>
       </w:r>
-      <w:proofErr w:type="gramEnd"/>
       <w:r>
         <w:rPr>
           <w:sz w:val="20"/>
@@ -671,16 +659,15 @@
           <w:szCs w:val="20"/>
           <w:lang w:val="en-US"/>
         </w:rPr>
-        <w:t xml:space="preserve">Security </w:t>
-      </w:r>
-      <w:proofErr w:type="gramStart"/>
+        <w:t>Security c</w:t>
+      </w:r>
       <w:r>
         <w:rPr>
           <w:sz w:val="20"/>
           <w:szCs w:val="20"/>
           <w:lang w:val="en-US"/>
         </w:rPr>
-        <w:t>c</w:t>
+        <w:t>onsultant</w:t>
       </w:r>
       <w:r>
         <w:rPr>
@@ -688,24 +675,7 @@
           <w:szCs w:val="20"/>
           <w:lang w:val="en-US"/>
         </w:rPr>
-        <w:t>onsultant</w:t>
-      </w:r>
-      <w:r>
-        <w:rPr>
-          <w:sz w:val="20"/>
-          <w:szCs w:val="20"/>
-          <w:lang w:val="en-US"/>
-        </w:rPr>
-        <w:t> :</w:t>
-      </w:r>
-      <w:proofErr w:type="gramEnd"/>
-      <w:r>
-        <w:rPr>
-          <w:sz w:val="20"/>
-          <w:szCs w:val="20"/>
-          <w:lang w:val="en-US"/>
-        </w:rPr>
-        <w:t xml:space="preserve"> </w:t>
+        <w:t xml:space="preserve"> : </w:t>
       </w:r>
       <w:r>
         <w:rPr>
@@ -757,33 +727,15 @@
           <w:szCs w:val="20"/>
           <w:lang w:val="en-US"/>
         </w:rPr>
-        <w:t xml:space="preserve">Client’s </w:t>
-      </w:r>
-      <w:proofErr w:type="gramStart"/>
+        <w:t>Client’s representative</w:t>
+      </w:r>
       <w:r>
         <w:rPr>
           <w:sz w:val="20"/>
           <w:szCs w:val="20"/>
           <w:lang w:val="en-US"/>
         </w:rPr>
-        <w:t>representative</w:t>
-      </w:r>
-      <w:r>
-        <w:rPr>
-          <w:sz w:val="20"/>
-          <w:szCs w:val="20"/>
-          <w:lang w:val="en-US"/>
-        </w:rPr>
-        <w:t> :</w:t>
-      </w:r>
-      <w:proofErr w:type="gramEnd"/>
-      <w:r>
-        <w:rPr>
-          <w:sz w:val="20"/>
-          <w:szCs w:val="20"/>
-          <w:lang w:val="en-US"/>
-        </w:rPr>
-        <w:t xml:space="preserve"> </w:t>
+        <w:t xml:space="preserve"> : </w:t>
       </w:r>
       <w:r>
         <w:rPr>
@@ -2137,24 +2089,23 @@
       <w:r>
         <w:rPr>
           <w:noProof/>
-          <w:kern w:val="0"/>
           <w:lang w:val="en-US" w:eastAsia="en-US" w:bidi="ar-SA"/>
         </w:rPr>
         <mc:AlternateContent>
           <mc:Choice Requires="wpg">
             <w:drawing>
-              <wp:anchor distT="0" distB="0" distL="114300" distR="114300" simplePos="0" relativeHeight="251663360" behindDoc="0" locked="0" layoutInCell="1" allowOverlap="1">
+              <wp:anchor distT="0" distB="0" distL="114300" distR="114300" simplePos="0" relativeHeight="251663360" behindDoc="0" locked="0" layoutInCell="1" allowOverlap="1" wp14:anchorId="0566C29C" wp14:editId="52448694">
                 <wp:simplePos x="0" y="0"/>
                 <wp:positionH relativeFrom="column">
-                  <wp:posOffset>422910</wp:posOffset>
+                  <wp:posOffset>229272</wp:posOffset>
                 </wp:positionH>
                 <wp:positionV relativeFrom="paragraph">
-                  <wp:posOffset>568960</wp:posOffset>
+                  <wp:posOffset>757854</wp:posOffset>
                 </wp:positionV>
-                <wp:extent cx="5364268" cy="2468880"/>
-                <wp:effectExtent l="0" t="0" r="8255" b="7620"/>
-                <wp:wrapTopAndBottom/>
-                <wp:docPr id="8" name="Group 8"/>
+                <wp:extent cx="5131440" cy="2468880"/>
+                <wp:effectExtent l="0" t="0" r="12065" b="7620"/>
+                <wp:wrapNone/>
+                <wp:docPr id="9" name="Group 9"/>
                 <wp:cNvGraphicFramePr/>
                 <a:graphic xmlns:a="http://schemas.openxmlformats.org/drawingml/2006/main">
                   <a:graphicData uri="http://schemas.microsoft.com/office/word/2010/wordprocessingGroup">
@@ -2163,37 +2114,125 @@
                       <wpg:grpSpPr>
                         <a:xfrm>
                           <a:off x="0" y="0"/>
-                          <a:ext cx="5364268" cy="2468880"/>
+                          <a:ext cx="5131440" cy="2468880"/>
                           <a:chOff x="0" y="0"/>
-                          <a:chExt cx="5364268" cy="2468880"/>
+                          <a:chExt cx="5225951" cy="2468880"/>
                         </a:xfrm>
                       </wpg:grpSpPr>
+                      <wpg:grpSp>
+                        <wpg:cNvPr id="10" name="Group 10"/>
+                        <wpg:cNvGrpSpPr/>
+                        <wpg:grpSpPr>
+                          <a:xfrm>
+                            <a:off x="0" y="0"/>
+                            <a:ext cx="5225951" cy="2468880"/>
+                            <a:chOff x="0" y="0"/>
+                            <a:chExt cx="5225951" cy="2468880"/>
+                          </a:xfrm>
+                        </wpg:grpSpPr>
+                        <pic:pic xmlns:pic="http://schemas.openxmlformats.org/drawingml/2006/picture">
+                          <pic:nvPicPr>
+                            <pic:cNvPr id="11" name="Picture 11"/>
+                            <pic:cNvPicPr>
+                              <a:picLocks/>
+                            </pic:cNvPicPr>
+                          </pic:nvPicPr>
+                          <pic:blipFill>
+                            <a:blip r:embed="rId9"/>
+                            <a:stretch>
+                              <a:fillRect/>
+                            </a:stretch>
+                          </pic:blipFill>
+                          <pic:spPr bwMode="auto">
+                            <a:xfrm>
+                              <a:off x="0" y="0"/>
+                              <a:ext cx="2711450" cy="2468880"/>
+                            </a:xfrm>
+                            <a:prstGeom prst="rect">
+                              <a:avLst/>
+                            </a:prstGeom>
+                          </pic:spPr>
+                        </pic:pic>
+                        <wps:wsp>
+                          <wps:cNvPr id="12" name="Rectangle 12"/>
+                          <wps:cNvSpPr/>
+                          <wps:spPr>
+                            <a:xfrm>
+                              <a:off x="2858399" y="125095"/>
+                              <a:ext cx="2367552" cy="350520"/>
+                            </a:xfrm>
+                            <a:prstGeom prst="rect">
+                              <a:avLst/>
+                            </a:prstGeom>
+                            <a:noFill/>
+                            <a:ln>
+                              <a:solidFill>
+                                <a:schemeClr val="bg1">
+                                  <a:lumMod val="75000"/>
+                                </a:schemeClr>
+                              </a:solidFill>
+                            </a:ln>
+                          </wps:spPr>
+                          <wps:style>
+                            <a:lnRef idx="2">
+                              <a:schemeClr val="accent1">
+                                <a:shade val="50000"/>
+                              </a:schemeClr>
+                            </a:lnRef>
+                            <a:fillRef idx="1">
+                              <a:schemeClr val="accent1"/>
+                            </a:fillRef>
+                            <a:effectRef idx="0">
+                              <a:schemeClr val="accent1"/>
+                            </a:effectRef>
+                            <a:fontRef idx="minor">
+                              <a:schemeClr val="lt1"/>
+                            </a:fontRef>
+                          </wps:style>
+                          <wps:txbx>
+                            <w:txbxContent>
+                              <w:p>
+                                <w:r>
+                                  <w:rPr>
+                                    <w:rFonts w:asciiTheme="minorHAnsi" w:hAnsiTheme="minorHAnsi"/>
+                                    <w:color w:val="767171" w:themeColor="background2" w:themeShade="80"/>
+                                    <w:sz w:val="20"/>
+                                    <w:szCs w:val="20"/>
+                                  </w:rPr>
+                                  <w:t>${</w:t>
+                                </w:r>
+                                <w:r>
+                                  <w:rPr>
+                                    <w:rFonts w:asciiTheme="minorHAnsi" w:hAnsiTheme="minorHAnsi"/>
+                                    <w:color w:val="767171" w:themeColor="background2" w:themeShade="80"/>
+                                    <w:sz w:val="20"/>
+                                    <w:szCs w:val="20"/>
+                                  </w:rPr>
+                                  <w:t>LEGEND_PIE</w:t>
+                                </w:r>
+                                <w:r>
+                                  <w:rPr>
+                                    <w:rFonts w:asciiTheme="minorHAnsi" w:hAnsiTheme="minorHAnsi"/>
+                                    <w:color w:val="767171" w:themeColor="background2" w:themeShade="80"/>
+                                    <w:sz w:val="20"/>
+                                    <w:szCs w:val="20"/>
+                                  </w:rPr>
+                                  <w:t>}</w:t>
+                                </w:r>
+                              </w:p>
+                            </w:txbxContent>
+                          </wps:txbx>
+                          <wps:bodyPr rot="0" spcFirstLastPara="0" vertOverflow="overflow" horzOverflow="overflow" vert="horz" wrap="square" lIns="91440" tIns="182880" rIns="91440" bIns="0" numCol="1" spcCol="0" rtlCol="0" fromWordArt="0" anchor="ctr" anchorCtr="0" forceAA="0" compatLnSpc="1">
+                            <a:prstTxWarp prst="textNoShape">
+                              <a:avLst/>
+                            </a:prstTxWarp>
+                            <a:spAutoFit/>
+                          </wps:bodyPr>
+                        </wps:wsp>
+                      </wpg:grpSp>
                       <pic:pic xmlns:pic="http://schemas.openxmlformats.org/drawingml/2006/picture">
                         <pic:nvPicPr>
-                          <pic:cNvPr id="33" name="Picture 11"/>
-                          <pic:cNvPicPr>
-                            <a:picLocks/>
-                          </pic:cNvPicPr>
-                        </pic:nvPicPr>
-                        <pic:blipFill>
-                          <a:blip r:embed="rId9"/>
-                          <a:stretch>
-                            <a:fillRect/>
-                          </a:stretch>
-                        </pic:blipFill>
-                        <pic:spPr bwMode="auto">
-                          <a:xfrm>
-                            <a:off x="0" y="0"/>
-                            <a:ext cx="2468880" cy="2468880"/>
-                          </a:xfrm>
-                          <a:prstGeom prst="rect">
-                            <a:avLst/>
-                          </a:prstGeom>
-                        </pic:spPr>
-                      </pic:pic>
-                      <pic:pic xmlns:pic="http://schemas.openxmlformats.org/drawingml/2006/picture">
-                        <pic:nvPicPr>
-                          <pic:cNvPr id="7" name="Picture 7"/>
+                          <pic:cNvPr id="13" name="Picture 13"/>
                           <pic:cNvPicPr>
                             <a:picLocks noChangeAspect="1"/>
                           </pic:cNvPicPr>
@@ -2212,8 +2251,8 @@
                         </pic:blipFill>
                         <pic:spPr>
                           <a:xfrm>
-                            <a:off x="2709333" y="211667"/>
-                            <a:ext cx="2654935" cy="1910080"/>
+                            <a:off x="2712722" y="243840"/>
+                            <a:ext cx="0" cy="0"/>
                           </a:xfrm>
                           <a:prstGeom prst="rect">
                             <a:avLst/>
@@ -2226,25 +2265,58 @@
                 <wp14:sizeRelH relativeFrom="margin">
                   <wp14:pctWidth>0</wp14:pctWidth>
                 </wp14:sizeRelH>
-                <wp14:sizeRelV relativeFrom="margin">
-                  <wp14:pctHeight>0</wp14:pctHeight>
-                </wp14:sizeRelV>
               </wp:anchor>
             </w:drawing>
           </mc:Choice>
-          <mc:Fallback xmlns:cx1="http://schemas.microsoft.com/office/drawing/2015/9/8/chartex">
+          <mc:Fallback>
             <w:pict>
-              <v:group w14:anchorId="354AFC6D" id="Group 8" o:spid="_x0000_s1026" style="position:absolute;margin-left:33.3pt;margin-top:44.8pt;width:422.4pt;height:194.4pt;z-index:251663360;mso-width-relative:margin;mso-height-relative:margin" coordsize="53642,24688" o:gfxdata="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">
-                <v:shape id="Picture 11" o:spid="_x0000_s1027" type="#_x0000_t75" style="position:absolute;width:24688;height:24688;visibility:visible;mso-wrap-style:square" o:gfxdata="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">
-                  <v:imagedata r:id="rId11" o:title=""/>
-                  <v:path arrowok="t"/>
-                  <o:lock v:ext="edit" aspectratio="f"/>
-                </v:shape>
-                <v:shape id="Picture 7" o:spid="_x0000_s1028" type="#_x0000_t75" style="position:absolute;left:27093;top:2116;width:26549;height:19101;visibility:visible;mso-wrap-style:square" o:gfxdata="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">
+              <v:group w14:anchorId="0566C29C" id="Group 9" o:spid="_x0000_s1026" style="position:absolute;margin-left:18.05pt;margin-top:59.65pt;width:404.05pt;height:194.4pt;z-index:251663360;mso-width-relative:margin" coordsize="52259,24688" o:gfxdata="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">
+                <v:group id="Group 10" o:spid="_x0000_s1027" style="position:absolute;width:52259;height:24688" coordsize="52259,24688" o:gfxdata="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">
+                  <v:shape id="Picture 11" o:spid="_x0000_s1028" type="#_x0000_t75" style="position:absolute;width:27114;height:24688;visibility:visible;mso-wrap-style:square" o:gfxdata="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">
+                    <v:imagedata r:id="rId11" o:title=""/>
+                    <v:path arrowok="t"/>
+                    <o:lock v:ext="edit" aspectratio="f"/>
+                  </v:shape>
+                  <v:rect id="Rectangle 12" o:spid="_x0000_s1029" style="position:absolute;left:28583;top:1250;width:23676;height:3506;visibility:visible;mso-wrap-style:square;v-text-anchor:middle" o:gfxdata="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" filled="f" strokecolor="#bfbfbf [2412]" strokeweight="1pt">
+                    <v:textbox style="mso-fit-shape-to-text:t" inset=",14.4pt,,0">
+                      <w:txbxContent>
+                        <w:p>
+                          <w:r>
+                            <w:rPr>
+                              <w:rFonts w:asciiTheme="minorHAnsi" w:hAnsiTheme="minorHAnsi"/>
+                              <w:color w:val="767171" w:themeColor="background2" w:themeShade="80"/>
+                              <w:sz w:val="20"/>
+                              <w:szCs w:val="20"/>
+                            </w:rPr>
+                            <w:t>${</w:t>
+                          </w:r>
+                          <w:r>
+                            <w:rPr>
+                              <w:rFonts w:asciiTheme="minorHAnsi" w:hAnsiTheme="minorHAnsi"/>
+                              <w:color w:val="767171" w:themeColor="background2" w:themeShade="80"/>
+                              <w:sz w:val="20"/>
+                              <w:szCs w:val="20"/>
+                            </w:rPr>
+                            <w:t>LEGEND_PIE</w:t>
+                          </w:r>
+                          <w:r>
+                            <w:rPr>
+                              <w:rFonts w:asciiTheme="minorHAnsi" w:hAnsiTheme="minorHAnsi"/>
+                              <w:color w:val="767171" w:themeColor="background2" w:themeShade="80"/>
+                              <w:sz w:val="20"/>
+                              <w:szCs w:val="20"/>
+                            </w:rPr>
+                            <w:t>}</w:t>
+                          </w:r>
+                        </w:p>
+                      </w:txbxContent>
+                    </v:textbox>
+                  </v:rect>
+                </v:group>
+                <v:shape id="Picture 13" o:spid="_x0000_s1030" type="#_x0000_t75" style="position:absolute;left:27127;top:2438;width:0;height:0;visibility:visible;mso-wrap-style:square" o:gfxdata="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">
                   <v:imagedata r:id="rId12" o:title=""/>
                   <v:path arrowok="t"/>
                 </v:shape>
-                <w10:wrap type="topAndBottom"/>
               </v:group>
             </w:pict>
           </mc:Fallback>
@@ -2257,6 +2329,13 @@
           <w:lang w:val="en-US" w:eastAsia="fr-CH" w:bidi="ar-SA"/>
         </w:rPr>
         <w:t>The figure below presents the various sectors covered by the assessment. It should be noted that “pure” IT (Information System) accounts for only one third of the checks carried out.</w:t>
+      </w:r>
+      <w:r>
+        <w:rPr>
+          <w:noProof/>
+          <w:lang w:val="en-US" w:eastAsia="en-US" w:bidi="ar-SA"/>
+        </w:rPr>
+        <w:t xml:space="preserve"> </w:t>
       </w:r>
       <w:r>
         <w:rPr>
@@ -2534,10 +2613,10 @@
                   <wp:posOffset>270510</wp:posOffset>
                 </wp:positionH>
                 <wp:positionV relativeFrom="paragraph">
-                  <wp:posOffset>89939</wp:posOffset>
+                  <wp:posOffset>92710</wp:posOffset>
                 </wp:positionV>
-                <wp:extent cx="5568696" cy="6327648"/>
-                <wp:effectExtent l="0" t="0" r="13335" b="16510"/>
+                <wp:extent cx="5568696" cy="8220075"/>
+                <wp:effectExtent l="0" t="0" r="13335" b="28575"/>
                 <wp:wrapNone/>
                 <wp:docPr id="4" name="Group 4"/>
                 <wp:cNvGraphicFramePr/>
@@ -2548,7 +2627,7 @@
                       <wpg:grpSpPr>
                         <a:xfrm>
                           <a:off x="0" y="0"/>
-                          <a:ext cx="5568696" cy="6327648"/>
+                          <a:ext cx="5568696" cy="8220075"/>
                           <a:chOff x="0" y="0"/>
                           <a:chExt cx="5568696" cy="6327648"/>
                         </a:xfrm>
@@ -2568,8 +2647,8 @@
                         </pic:blipFill>
                         <pic:spPr bwMode="auto">
                           <a:xfrm>
-                            <a:off x="228600" y="103909"/>
-                            <a:ext cx="5118100" cy="3382010"/>
+                            <a:off x="228584" y="103910"/>
+                            <a:ext cx="5118100" cy="2616320"/>
                           </a:xfrm>
                           <a:prstGeom prst="rect">
                             <a:avLst/>
@@ -2613,18 +2692,21 @@
                     </wpg:wgp>
                   </a:graphicData>
                 </a:graphic>
+                <wp14:sizeRelV relativeFrom="margin">
+                  <wp14:pctHeight>0</wp14:pctHeight>
+                </wp14:sizeRelV>
               </wp:anchor>
             </w:drawing>
           </mc:Choice>
-          <mc:Fallback xmlns:cx1="http://schemas.microsoft.com/office/drawing/2015/9/8/chartex">
+          <mc:Fallback>
             <w:pict>
-              <v:group w14:anchorId="32A7399B" id="Group 4" o:spid="_x0000_s1026" style="position:absolute;margin-left:21.3pt;margin-top:7.1pt;width:438.5pt;height:498.25pt;z-index:251661312" coordsize="55686,63276" o:gfxdata="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">
-                <v:shape id="Picture 10" o:spid="_x0000_s1027" type="#_x0000_t75" style="position:absolute;left:2286;top:1039;width:51181;height:33820;visibility:visible;mso-wrap-style:square" o:gfxdata="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">
-                  <v:imagedata r:id="rId17" o:title=""/>
+              <v:group w14:anchorId="0015833E" id="Group 4" o:spid="_x0000_s1026" style="position:absolute;margin-left:21.3pt;margin-top:7.3pt;width:438.5pt;height:647.25pt;z-index:251661312;mso-height-relative:margin" coordsize="55686,63276" o:gfxdata="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">
+                <v:shape id="Picture 10" o:spid="_x0000_s1027" type="#_x0000_t75" style="position:absolute;left:2285;top:1039;width:51181;height:26163;visibility:visible;mso-wrap-style:square" o:gfxdata="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">
+                  <v:imagedata r:id="rId15" o:title=""/>
                   <v:path arrowok="t"/>
                   <o:lock v:ext="edit" aspectratio="f"/>
                 </v:shape>
-                <v:rect id="Rectangle 1" o:spid="_x0000_s1028" style="position:absolute;width:55686;height:63276;visibility:visible;mso-wrap-style:square;v-text-anchor:middle" o:gfxdata="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" filled="f" strokecolor="#a5a5a5 [3206]" strokeweight="1pt"/>
+                <v:rect id="Rectangle 1" o:spid="_x0000_s1028" style="position:absolute;width:55686;height:63276;visibility:visible;mso-wrap-style:square;v-text-anchor:middle" o:gfxdata="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" filled="f" strokecolor="#a5a5a5 [3206]" strokeweight="1pt"/>
               </v:group>
             </w:pict>
           </mc:Fallback>
@@ -2700,7 +2782,7 @@
                 <w:rFonts w:asciiTheme="minorHAnsi" w:hAnsiTheme="minorHAnsi"/>
                 <w:b/>
                 <w:color w:val="767171" w:themeColor="background2" w:themeShade="80"/>
-                <w:sz w:val="18"/>
+                <w:szCs w:val="22"/>
               </w:rPr>
             </w:pPr>
             <w:proofErr w:type="spellStart"/>
@@ -2709,7 +2791,7 @@
                 <w:rFonts w:asciiTheme="minorHAnsi" w:hAnsiTheme="minorHAnsi"/>
                 <w:b/>
                 <w:color w:val="3B3838" w:themeColor="background2" w:themeShade="40"/>
-                <w:sz w:val="18"/>
+                <w:szCs w:val="22"/>
               </w:rPr>
               <w:t>Current</w:t>
             </w:r>
@@ -2731,7 +2813,7 @@
                 <w:rFonts w:asciiTheme="minorHAnsi" w:hAnsiTheme="minorHAnsi"/>
                 <w:b/>
                 <w:color w:val="767171" w:themeColor="background2" w:themeShade="80"/>
-                <w:sz w:val="18"/>
+                <w:szCs w:val="22"/>
               </w:rPr>
             </w:pPr>
             <w:proofErr w:type="spellStart"/>
@@ -2740,7 +2822,7 @@
                 <w:rFonts w:asciiTheme="minorHAnsi" w:hAnsiTheme="minorHAnsi"/>
                 <w:b/>
                 <w:color w:val="3B3838" w:themeColor="background2" w:themeShade="40"/>
-                <w:sz w:val="18"/>
+                <w:szCs w:val="22"/>
               </w:rPr>
               <w:t>Aimed</w:t>
             </w:r>
@@ -2761,21 +2843,33 @@
             <w:pPr>
               <w:pStyle w:val="Textbody"/>
               <w:spacing w:after="0"/>
-              <w:ind w:left="162"/>
               <w:jc w:val="left"/>
               <w:rPr>
                 <w:rFonts w:asciiTheme="minorHAnsi" w:hAnsiTheme="minorHAnsi"/>
                 <w:color w:val="767171" w:themeColor="background2" w:themeShade="80"/>
-                <w:sz w:val="18"/>
+                <w:sz w:val="20"/>
+                <w:szCs w:val="20"/>
               </w:rPr>
             </w:pPr>
+            <w:bookmarkStart w:id="8" w:name="_GoBack"/>
+            <w:bookmarkEnd w:id="8"/>
             <w:r>
               <w:rPr>
                 <w:rFonts w:asciiTheme="minorHAnsi" w:hAnsiTheme="minorHAnsi"/>
                 <w:color w:val="767171" w:themeColor="background2" w:themeShade="80"/>
-                <w:sz w:val="18"/>
+                <w:sz w:val="20"/>
+                <w:szCs w:val="20"/>
               </w:rPr>
-              <w:t>${PRISE_NOTE_CATEG_1}</w:t>
+              <w:t>${PRISE_NOTE_CATEG</w:t>
+            </w:r>
+            <w:r>
+              <w:rPr>
+                <w:rFonts w:asciiTheme="minorHAnsi" w:hAnsiTheme="minorHAnsi"/>
+                <w:color w:val="767171" w:themeColor="background2" w:themeShade="80"/>
+                <w:sz w:val="20"/>
+                <w:szCs w:val="20"/>
+              </w:rPr>
+              <w:t>}</w:t>
             </w:r>
           </w:p>
         </w:tc>
@@ -2794,7 +2888,8 @@
                 <w:rFonts w:asciiTheme="minorHAnsi" w:hAnsiTheme="minorHAnsi"/>
                 <w:b/>
                 <w:color w:val="767171" w:themeColor="background2" w:themeShade="80"/>
-                <w:sz w:val="18"/>
+                <w:sz w:val="20"/>
+                <w:szCs w:val="20"/>
               </w:rPr>
             </w:pPr>
             <w:r>
@@ -2802,9 +2897,20 @@
                 <w:rFonts w:asciiTheme="minorHAnsi" w:hAnsiTheme="minorHAnsi"/>
                 <w:b/>
                 <w:color w:val="767171" w:themeColor="background2" w:themeShade="80"/>
-                <w:sz w:val="18"/>
+                <w:sz w:val="20"/>
+                <w:szCs w:val="20"/>
               </w:rPr>
-              <w:t>${CATEG__PERCENT_1}</w:t>
+              <w:t>${CATEG__PERCENT</w:t>
+            </w:r>
+            <w:r>
+              <w:rPr>
+                <w:rFonts w:asciiTheme="minorHAnsi" w:hAnsiTheme="minorHAnsi"/>
+                <w:b/>
+                <w:color w:val="767171" w:themeColor="background2" w:themeShade="80"/>
+                <w:sz w:val="20"/>
+                <w:szCs w:val="20"/>
+              </w:rPr>
+              <w:t>}</w:t>
             </w:r>
           </w:p>
         </w:tc>
@@ -2823,7 +2929,8 @@
                 <w:rFonts w:asciiTheme="minorHAnsi" w:hAnsiTheme="minorHAnsi"/>
                 <w:b/>
                 <w:color w:val="767171" w:themeColor="background2" w:themeShade="80"/>
-                <w:sz w:val="18"/>
+                <w:sz w:val="20"/>
+                <w:szCs w:val="20"/>
               </w:rPr>
             </w:pPr>
             <w:r>
@@ -2831,639 +2938,20 @@
                 <w:rFonts w:asciiTheme="minorHAnsi" w:hAnsiTheme="minorHAnsi"/>
                 <w:b/>
                 <w:color w:val="767171" w:themeColor="background2" w:themeShade="80"/>
-                <w:sz w:val="18"/>
+                <w:sz w:val="20"/>
+                <w:szCs w:val="20"/>
               </w:rPr>
-              <w:t>${CATEG__PERCENT_TARG_1}</w:t>
+              <w:t>${CATEG__PERCENT_TARG</w:t>
             </w:r>
-          </w:p>
-        </w:tc>
-      </w:tr>
-      <w:tr>
-        <w:trPr>
-          <w:trHeight w:val="446"/>
-        </w:trPr>
-        <w:tc>
-          <w:tcPr>
-            <w:tcW w:w="3614" w:type="dxa"/>
-            <w:vAlign w:val="center"/>
-          </w:tcPr>
-          <w:p>
-            <w:pPr>
-              <w:pStyle w:val="Textbody"/>
-              <w:spacing w:after="0"/>
-              <w:ind w:left="162"/>
-              <w:jc w:val="left"/>
-              <w:rPr>
-                <w:rFonts w:asciiTheme="minorHAnsi" w:hAnsiTheme="minorHAnsi"/>
-                <w:color w:val="767171" w:themeColor="background2" w:themeShade="80"/>
-                <w:sz w:val="18"/>
-              </w:rPr>
-            </w:pPr>
-            <w:r>
-              <w:rPr>
-                <w:rFonts w:asciiTheme="minorHAnsi" w:hAnsiTheme="minorHAnsi"/>
-                <w:color w:val="767171" w:themeColor="background2" w:themeShade="80"/>
-                <w:sz w:val="18"/>
-              </w:rPr>
-              <w:t>${PRISE_NOTE_CATEG_2}</w:t>
-            </w:r>
-          </w:p>
-        </w:tc>
-        <w:tc>
-          <w:tcPr>
-            <w:tcW w:w="1354" w:type="dxa"/>
-            <w:vAlign w:val="center"/>
-          </w:tcPr>
-          <w:p>
-            <w:pPr>
-              <w:pStyle w:val="Textbody"/>
-              <w:spacing w:after="0"/>
-              <w:ind w:left="58" w:right="0"/>
-              <w:jc w:val="center"/>
-              <w:rPr>
-                <w:rFonts w:asciiTheme="minorHAnsi" w:hAnsiTheme="minorHAnsi"/>
-                <w:b/>
-                <w:color w:val="767171" w:themeColor="background2" w:themeShade="80"/>
-                <w:sz w:val="18"/>
-              </w:rPr>
-            </w:pPr>
             <w:r>
               <w:rPr>
                 <w:rFonts w:asciiTheme="minorHAnsi" w:hAnsiTheme="minorHAnsi"/>
                 <w:b/>
                 <w:color w:val="767171" w:themeColor="background2" w:themeShade="80"/>
-                <w:sz w:val="18"/>
+                <w:sz w:val="20"/>
+                <w:szCs w:val="20"/>
               </w:rPr>
-              <w:t>${CATEG__PERCENT_2}</w:t>
-            </w:r>
-          </w:p>
-        </w:tc>
-        <w:tc>
-          <w:tcPr>
-            <w:tcW w:w="1354" w:type="dxa"/>
-            <w:vAlign w:val="center"/>
-          </w:tcPr>
-          <w:p>
-            <w:pPr>
-              <w:pStyle w:val="Textbody"/>
-              <w:spacing w:after="0"/>
-              <w:ind w:right="0"/>
-              <w:jc w:val="center"/>
-              <w:rPr>
-                <w:rFonts w:asciiTheme="minorHAnsi" w:hAnsiTheme="minorHAnsi"/>
-                <w:b/>
-                <w:color w:val="767171" w:themeColor="background2" w:themeShade="80"/>
-                <w:sz w:val="18"/>
-              </w:rPr>
-            </w:pPr>
-            <w:r>
-              <w:rPr>
-                <w:rFonts w:asciiTheme="minorHAnsi" w:hAnsiTheme="minorHAnsi"/>
-                <w:b/>
-                <w:color w:val="767171" w:themeColor="background2" w:themeShade="80"/>
-                <w:sz w:val="18"/>
-              </w:rPr>
-              <w:t>${CATEG__PERCENT_TARG_2}</w:t>
-            </w:r>
-          </w:p>
-        </w:tc>
-      </w:tr>
-      <w:tr>
-        <w:trPr>
-          <w:trHeight w:val="446"/>
-        </w:trPr>
-        <w:tc>
-          <w:tcPr>
-            <w:tcW w:w="3614" w:type="dxa"/>
-            <w:vAlign w:val="center"/>
-          </w:tcPr>
-          <w:p>
-            <w:pPr>
-              <w:pStyle w:val="Textbody"/>
-              <w:spacing w:after="0"/>
-              <w:ind w:left="162"/>
-              <w:jc w:val="left"/>
-              <w:rPr>
-                <w:rFonts w:asciiTheme="minorHAnsi" w:hAnsiTheme="minorHAnsi"/>
-                <w:color w:val="767171" w:themeColor="background2" w:themeShade="80"/>
-                <w:sz w:val="18"/>
-              </w:rPr>
-            </w:pPr>
-            <w:r>
-              <w:rPr>
-                <w:rFonts w:asciiTheme="minorHAnsi" w:hAnsiTheme="minorHAnsi"/>
-                <w:color w:val="767171" w:themeColor="background2" w:themeShade="80"/>
-                <w:sz w:val="18"/>
-              </w:rPr>
-              <w:t>${PRISE_NOTE_CATEG_3}</w:t>
-            </w:r>
-          </w:p>
-        </w:tc>
-        <w:tc>
-          <w:tcPr>
-            <w:tcW w:w="1354" w:type="dxa"/>
-            <w:vAlign w:val="center"/>
-          </w:tcPr>
-          <w:p>
-            <w:pPr>
-              <w:pStyle w:val="Textbody"/>
-              <w:spacing w:after="0"/>
-              <w:ind w:left="58" w:right="0"/>
-              <w:jc w:val="center"/>
-              <w:rPr>
-                <w:rFonts w:asciiTheme="minorHAnsi" w:hAnsiTheme="minorHAnsi"/>
-                <w:b/>
-                <w:color w:val="767171" w:themeColor="background2" w:themeShade="80"/>
-                <w:sz w:val="18"/>
-              </w:rPr>
-            </w:pPr>
-            <w:r>
-              <w:rPr>
-                <w:rFonts w:asciiTheme="minorHAnsi" w:hAnsiTheme="minorHAnsi"/>
-                <w:b/>
-                <w:color w:val="767171" w:themeColor="background2" w:themeShade="80"/>
-                <w:sz w:val="18"/>
-              </w:rPr>
-              <w:t>${CATEG__PERCENT_3}</w:t>
-            </w:r>
-          </w:p>
-        </w:tc>
-        <w:tc>
-          <w:tcPr>
-            <w:tcW w:w="1354" w:type="dxa"/>
-            <w:vAlign w:val="center"/>
-          </w:tcPr>
-          <w:p>
-            <w:pPr>
-              <w:pStyle w:val="Textbody"/>
-              <w:spacing w:after="0"/>
-              <w:ind w:right="0"/>
-              <w:jc w:val="center"/>
-              <w:rPr>
-                <w:rFonts w:asciiTheme="minorHAnsi" w:hAnsiTheme="minorHAnsi"/>
-                <w:b/>
-                <w:color w:val="767171" w:themeColor="background2" w:themeShade="80"/>
-                <w:sz w:val="18"/>
-              </w:rPr>
-            </w:pPr>
-            <w:r>
-              <w:rPr>
-                <w:rFonts w:asciiTheme="minorHAnsi" w:hAnsiTheme="minorHAnsi"/>
-                <w:b/>
-                <w:color w:val="767171" w:themeColor="background2" w:themeShade="80"/>
-                <w:sz w:val="18"/>
-              </w:rPr>
-              <w:t>${CATEG__PERCENT_TARG_3}</w:t>
-            </w:r>
-          </w:p>
-        </w:tc>
-      </w:tr>
-      <w:tr>
-        <w:trPr>
-          <w:trHeight w:val="446"/>
-        </w:trPr>
-        <w:tc>
-          <w:tcPr>
-            <w:tcW w:w="3614" w:type="dxa"/>
-            <w:vAlign w:val="center"/>
-          </w:tcPr>
-          <w:p>
-            <w:pPr>
-              <w:pStyle w:val="Textbody"/>
-              <w:spacing w:after="0"/>
-              <w:ind w:left="162"/>
-              <w:jc w:val="left"/>
-              <w:rPr>
-                <w:rFonts w:asciiTheme="minorHAnsi" w:hAnsiTheme="minorHAnsi"/>
-                <w:color w:val="767171" w:themeColor="background2" w:themeShade="80"/>
-                <w:sz w:val="18"/>
-              </w:rPr>
-            </w:pPr>
-            <w:r>
-              <w:rPr>
-                <w:rFonts w:asciiTheme="minorHAnsi" w:hAnsiTheme="minorHAnsi"/>
-                <w:color w:val="767171" w:themeColor="background2" w:themeShade="80"/>
-                <w:sz w:val="18"/>
-              </w:rPr>
-              <w:t>${PRISE_NOTE_CATEG_4}</w:t>
-            </w:r>
-          </w:p>
-        </w:tc>
-        <w:tc>
-          <w:tcPr>
-            <w:tcW w:w="1354" w:type="dxa"/>
-            <w:vAlign w:val="center"/>
-          </w:tcPr>
-          <w:p>
-            <w:pPr>
-              <w:pStyle w:val="Textbody"/>
-              <w:spacing w:after="0"/>
-              <w:ind w:left="58" w:right="0"/>
-              <w:jc w:val="center"/>
-              <w:rPr>
-                <w:rFonts w:asciiTheme="minorHAnsi" w:hAnsiTheme="minorHAnsi"/>
-                <w:b/>
-                <w:color w:val="767171" w:themeColor="background2" w:themeShade="80"/>
-                <w:sz w:val="18"/>
-              </w:rPr>
-            </w:pPr>
-            <w:r>
-              <w:rPr>
-                <w:rFonts w:asciiTheme="minorHAnsi" w:hAnsiTheme="minorHAnsi"/>
-                <w:b/>
-                <w:color w:val="767171" w:themeColor="background2" w:themeShade="80"/>
-                <w:sz w:val="18"/>
-              </w:rPr>
-              <w:t>${CATEG__PERCENT_4}</w:t>
-            </w:r>
-          </w:p>
-        </w:tc>
-        <w:tc>
-          <w:tcPr>
-            <w:tcW w:w="1354" w:type="dxa"/>
-            <w:vAlign w:val="center"/>
-          </w:tcPr>
-          <w:p>
-            <w:pPr>
-              <w:pStyle w:val="Textbody"/>
-              <w:spacing w:after="0"/>
-              <w:ind w:right="0"/>
-              <w:jc w:val="center"/>
-              <w:rPr>
-                <w:rFonts w:asciiTheme="minorHAnsi" w:hAnsiTheme="minorHAnsi"/>
-                <w:b/>
-                <w:color w:val="767171" w:themeColor="background2" w:themeShade="80"/>
-                <w:sz w:val="18"/>
-              </w:rPr>
-            </w:pPr>
-            <w:r>
-              <w:rPr>
-                <w:rFonts w:asciiTheme="minorHAnsi" w:hAnsiTheme="minorHAnsi"/>
-                <w:b/>
-                <w:color w:val="767171" w:themeColor="background2" w:themeShade="80"/>
-                <w:sz w:val="18"/>
-              </w:rPr>
-              <w:t>${CATEG__PERCENT_TARG_4}</w:t>
-            </w:r>
-          </w:p>
-        </w:tc>
-      </w:tr>
-      <w:tr>
-        <w:trPr>
-          <w:trHeight w:val="446"/>
-        </w:trPr>
-        <w:tc>
-          <w:tcPr>
-            <w:tcW w:w="3614" w:type="dxa"/>
-            <w:vAlign w:val="center"/>
-          </w:tcPr>
-          <w:p>
-            <w:pPr>
-              <w:pStyle w:val="Textbody"/>
-              <w:spacing w:after="0"/>
-              <w:ind w:left="162"/>
-              <w:jc w:val="left"/>
-              <w:rPr>
-                <w:rFonts w:asciiTheme="minorHAnsi" w:hAnsiTheme="minorHAnsi"/>
-                <w:color w:val="767171" w:themeColor="background2" w:themeShade="80"/>
-                <w:sz w:val="18"/>
-              </w:rPr>
-            </w:pPr>
-            <w:r>
-              <w:rPr>
-                <w:rFonts w:asciiTheme="minorHAnsi" w:hAnsiTheme="minorHAnsi"/>
-                <w:color w:val="767171" w:themeColor="background2" w:themeShade="80"/>
-                <w:sz w:val="18"/>
-              </w:rPr>
-              <w:t>${PRISE_NOTE_CATEG_5}</w:t>
-            </w:r>
-          </w:p>
-        </w:tc>
-        <w:tc>
-          <w:tcPr>
-            <w:tcW w:w="1354" w:type="dxa"/>
-            <w:vAlign w:val="center"/>
-          </w:tcPr>
-          <w:p>
-            <w:pPr>
-              <w:pStyle w:val="Textbody"/>
-              <w:spacing w:after="0"/>
-              <w:ind w:left="58" w:right="0"/>
-              <w:jc w:val="center"/>
-              <w:rPr>
-                <w:rFonts w:asciiTheme="minorHAnsi" w:hAnsiTheme="minorHAnsi"/>
-                <w:b/>
-                <w:color w:val="767171" w:themeColor="background2" w:themeShade="80"/>
-                <w:sz w:val="18"/>
-              </w:rPr>
-            </w:pPr>
-            <w:r>
-              <w:rPr>
-                <w:rFonts w:asciiTheme="minorHAnsi" w:hAnsiTheme="minorHAnsi"/>
-                <w:b/>
-                <w:color w:val="767171" w:themeColor="background2" w:themeShade="80"/>
-                <w:sz w:val="18"/>
-              </w:rPr>
-              <w:t>${CATEG__PERCENT_5}</w:t>
-            </w:r>
-          </w:p>
-        </w:tc>
-        <w:tc>
-          <w:tcPr>
-            <w:tcW w:w="1354" w:type="dxa"/>
-            <w:vAlign w:val="center"/>
-          </w:tcPr>
-          <w:p>
-            <w:pPr>
-              <w:pStyle w:val="Textbody"/>
-              <w:spacing w:after="0"/>
-              <w:ind w:right="0"/>
-              <w:jc w:val="center"/>
-              <w:rPr>
-                <w:rFonts w:asciiTheme="minorHAnsi" w:hAnsiTheme="minorHAnsi"/>
-                <w:b/>
-                <w:color w:val="767171" w:themeColor="background2" w:themeShade="80"/>
-                <w:sz w:val="18"/>
-              </w:rPr>
-            </w:pPr>
-            <w:r>
-              <w:rPr>
-                <w:rFonts w:asciiTheme="minorHAnsi" w:hAnsiTheme="minorHAnsi"/>
-                <w:b/>
-                <w:color w:val="767171" w:themeColor="background2" w:themeShade="80"/>
-                <w:sz w:val="18"/>
-              </w:rPr>
-              <w:t>${CATEG__PERCENT_TARG_5}</w:t>
-            </w:r>
-          </w:p>
-        </w:tc>
-      </w:tr>
-      <w:tr>
-        <w:trPr>
-          <w:trHeight w:val="446"/>
-        </w:trPr>
-        <w:tc>
-          <w:tcPr>
-            <w:tcW w:w="3614" w:type="dxa"/>
-            <w:vAlign w:val="center"/>
-          </w:tcPr>
-          <w:p>
-            <w:pPr>
-              <w:pStyle w:val="Textbody"/>
-              <w:spacing w:after="0"/>
-              <w:ind w:left="162"/>
-              <w:jc w:val="left"/>
-              <w:rPr>
-                <w:rFonts w:asciiTheme="minorHAnsi" w:hAnsiTheme="minorHAnsi"/>
-                <w:color w:val="767171" w:themeColor="background2" w:themeShade="80"/>
-                <w:sz w:val="18"/>
-              </w:rPr>
-            </w:pPr>
-            <w:r>
-              <w:rPr>
-                <w:rFonts w:asciiTheme="minorHAnsi" w:hAnsiTheme="minorHAnsi"/>
-                <w:color w:val="767171" w:themeColor="background2" w:themeShade="80"/>
-                <w:sz w:val="18"/>
-              </w:rPr>
-              <w:t>${PRISE_NOTE_CATEG_6}</w:t>
-            </w:r>
-          </w:p>
-        </w:tc>
-        <w:tc>
-          <w:tcPr>
-            <w:tcW w:w="1354" w:type="dxa"/>
-            <w:vAlign w:val="center"/>
-          </w:tcPr>
-          <w:p>
-            <w:pPr>
-              <w:pStyle w:val="Textbody"/>
-              <w:spacing w:after="0"/>
-              <w:ind w:left="58" w:right="0"/>
-              <w:jc w:val="center"/>
-              <w:rPr>
-                <w:rFonts w:asciiTheme="minorHAnsi" w:hAnsiTheme="minorHAnsi"/>
-                <w:b/>
-                <w:color w:val="767171" w:themeColor="background2" w:themeShade="80"/>
-                <w:sz w:val="18"/>
-              </w:rPr>
-            </w:pPr>
-            <w:r>
-              <w:rPr>
-                <w:rFonts w:asciiTheme="minorHAnsi" w:hAnsiTheme="minorHAnsi"/>
-                <w:b/>
-                <w:color w:val="767171" w:themeColor="background2" w:themeShade="80"/>
-                <w:sz w:val="18"/>
-              </w:rPr>
-              <w:t>${CATEG__PERCENT_6}</w:t>
-            </w:r>
-          </w:p>
-        </w:tc>
-        <w:tc>
-          <w:tcPr>
-            <w:tcW w:w="1354" w:type="dxa"/>
-            <w:vAlign w:val="center"/>
-          </w:tcPr>
-          <w:p>
-            <w:pPr>
-              <w:pStyle w:val="Textbody"/>
-              <w:spacing w:after="0"/>
-              <w:ind w:right="0"/>
-              <w:jc w:val="center"/>
-              <w:rPr>
-                <w:rFonts w:asciiTheme="minorHAnsi" w:hAnsiTheme="minorHAnsi"/>
-                <w:b/>
-                <w:color w:val="767171" w:themeColor="background2" w:themeShade="80"/>
-                <w:sz w:val="18"/>
-              </w:rPr>
-            </w:pPr>
-            <w:r>
-              <w:rPr>
-                <w:rFonts w:asciiTheme="minorHAnsi" w:hAnsiTheme="minorHAnsi"/>
-                <w:b/>
-                <w:color w:val="767171" w:themeColor="background2" w:themeShade="80"/>
-                <w:sz w:val="18"/>
-              </w:rPr>
-              <w:t>${CATEG__PERCENT_TARG_6}</w:t>
-            </w:r>
-          </w:p>
-        </w:tc>
-      </w:tr>
-      <w:tr>
-        <w:trPr>
-          <w:trHeight w:val="446"/>
-        </w:trPr>
-        <w:tc>
-          <w:tcPr>
-            <w:tcW w:w="3614" w:type="dxa"/>
-            <w:vAlign w:val="center"/>
-          </w:tcPr>
-          <w:p>
-            <w:pPr>
-              <w:pStyle w:val="Textbody"/>
-              <w:spacing w:after="0"/>
-              <w:ind w:left="162"/>
-              <w:jc w:val="left"/>
-              <w:rPr>
-                <w:rFonts w:asciiTheme="minorHAnsi" w:hAnsiTheme="minorHAnsi"/>
-                <w:color w:val="767171" w:themeColor="background2" w:themeShade="80"/>
-                <w:sz w:val="18"/>
-              </w:rPr>
-            </w:pPr>
-            <w:r>
-              <w:rPr>
-                <w:rFonts w:asciiTheme="minorHAnsi" w:hAnsiTheme="minorHAnsi"/>
-                <w:color w:val="767171" w:themeColor="background2" w:themeShade="80"/>
-                <w:sz w:val="18"/>
-              </w:rPr>
-              <w:t>${PRISE_NOTE_CATEG_7}</w:t>
-            </w:r>
-          </w:p>
-        </w:tc>
-        <w:tc>
-          <w:tcPr>
-            <w:tcW w:w="1354" w:type="dxa"/>
-            <w:vAlign w:val="center"/>
-          </w:tcPr>
-          <w:p>
-            <w:pPr>
-              <w:pStyle w:val="Textbody"/>
-              <w:spacing w:after="0"/>
-              <w:ind w:left="58" w:right="0"/>
-              <w:jc w:val="center"/>
-              <w:rPr>
-                <w:rFonts w:asciiTheme="minorHAnsi" w:hAnsiTheme="minorHAnsi"/>
-                <w:b/>
-                <w:color w:val="767171" w:themeColor="background2" w:themeShade="80"/>
-                <w:sz w:val="18"/>
-              </w:rPr>
-            </w:pPr>
-            <w:r>
-              <w:rPr>
-                <w:rFonts w:asciiTheme="minorHAnsi" w:hAnsiTheme="minorHAnsi"/>
-                <w:b/>
-                <w:color w:val="767171" w:themeColor="background2" w:themeShade="80"/>
-                <w:sz w:val="18"/>
-              </w:rPr>
-              <w:t>${CATEG__PERCENT_7}</w:t>
-            </w:r>
-          </w:p>
-        </w:tc>
-        <w:tc>
-          <w:tcPr>
-            <w:tcW w:w="1354" w:type="dxa"/>
-            <w:vAlign w:val="center"/>
-          </w:tcPr>
-          <w:p>
-            <w:pPr>
-              <w:pStyle w:val="Textbody"/>
-              <w:spacing w:after="0"/>
-              <w:ind w:right="0"/>
-              <w:jc w:val="center"/>
-              <w:rPr>
-                <w:rFonts w:asciiTheme="minorHAnsi" w:hAnsiTheme="minorHAnsi"/>
-                <w:b/>
-                <w:color w:val="767171" w:themeColor="background2" w:themeShade="80"/>
-                <w:sz w:val="18"/>
-              </w:rPr>
-            </w:pPr>
-            <w:r>
-              <w:rPr>
-                <w:rFonts w:asciiTheme="minorHAnsi" w:hAnsiTheme="minorHAnsi"/>
-                <w:b/>
-                <w:color w:val="767171" w:themeColor="background2" w:themeShade="80"/>
-                <w:sz w:val="18"/>
-              </w:rPr>
-              <w:t>${CATEG__PERCENT_TARG_7}</w:t>
-            </w:r>
-          </w:p>
-        </w:tc>
-      </w:tr>
-      <w:tr>
-        <w:trPr>
-          <w:trHeight w:val="429"/>
-        </w:trPr>
-        <w:tc>
-          <w:tcPr>
-            <w:tcW w:w="3614" w:type="dxa"/>
-            <w:vAlign w:val="center"/>
-          </w:tcPr>
-          <w:p>
-            <w:pPr>
-              <w:pStyle w:val="Textbody"/>
-              <w:spacing w:after="0"/>
-              <w:ind w:left="162"/>
-              <w:jc w:val="left"/>
-              <w:rPr>
-                <w:rFonts w:asciiTheme="minorHAnsi" w:hAnsiTheme="minorHAnsi"/>
-                <w:color w:val="767171" w:themeColor="background2" w:themeShade="80"/>
-                <w:sz w:val="18"/>
-              </w:rPr>
-            </w:pPr>
-            <w:r>
-              <w:rPr>
-                <w:rFonts w:asciiTheme="minorHAnsi" w:hAnsiTheme="minorHAnsi"/>
-                <w:color w:val="767171" w:themeColor="background2" w:themeShade="80"/>
-                <w:sz w:val="18"/>
-              </w:rPr>
-              <w:t>${PRISE_NOTE_CATEG_8}</w:t>
-            </w:r>
-          </w:p>
-        </w:tc>
-        <w:tc>
-          <w:tcPr>
-            <w:tcW w:w="1354" w:type="dxa"/>
-            <w:vAlign w:val="center"/>
-          </w:tcPr>
-          <w:p>
-            <w:pPr>
-              <w:pStyle w:val="Textbody"/>
-              <w:spacing w:after="0"/>
-              <w:ind w:left="58" w:right="0"/>
-              <w:jc w:val="center"/>
-              <w:rPr>
-                <w:rFonts w:asciiTheme="minorHAnsi" w:hAnsiTheme="minorHAnsi"/>
-                <w:b/>
-                <w:color w:val="767171" w:themeColor="background2" w:themeShade="80"/>
-                <w:sz w:val="18"/>
-              </w:rPr>
-            </w:pPr>
-            <w:r>
-              <w:rPr>
-                <w:rFonts w:asciiTheme="minorHAnsi" w:hAnsiTheme="minorHAnsi"/>
-                <w:b/>
-                <w:color w:val="767171" w:themeColor="background2" w:themeShade="80"/>
-                <w:sz w:val="18"/>
-              </w:rPr>
-              <w:t>${CATEG__PERCENT_8}</w:t>
-            </w:r>
-          </w:p>
-        </w:tc>
-        <w:tc>
-          <w:tcPr>
-            <w:tcW w:w="1354" w:type="dxa"/>
-            <w:vAlign w:val="center"/>
-          </w:tcPr>
-          <w:p>
-            <w:pPr>
-              <w:pStyle w:val="Textbody"/>
-              <w:spacing w:after="0"/>
-              <w:ind w:right="0"/>
-              <w:jc w:val="center"/>
-              <w:rPr>
-                <w:rFonts w:asciiTheme="minorHAnsi" w:hAnsiTheme="minorHAnsi"/>
-                <w:b/>
-                <w:color w:val="767171" w:themeColor="background2" w:themeShade="80"/>
-                <w:sz w:val="18"/>
-              </w:rPr>
-            </w:pPr>
-            <w:r>
-              <w:rPr>
-                <w:rFonts w:asciiTheme="minorHAnsi" w:hAnsiTheme="minorHAnsi"/>
-                <w:b/>
-                <w:color w:val="767171" w:themeColor="background2" w:themeShade="80"/>
-                <w:sz w:val="18"/>
-              </w:rPr>
-              <w:t>${CATEG__PERCENT_TARG_8}</w:t>
+              <w:t>}</w:t>
             </w:r>
           </w:p>
         </w:tc>
@@ -3493,7 +2981,7 @@
       <w:pPr>
         <w:pStyle w:val="Heading2"/>
       </w:pPr>
-      <w:bookmarkStart w:id="8" w:name="_Toc486943859"/>
+      <w:bookmarkStart w:id="9" w:name="_Toc486943859"/>
       <w:r>
         <w:lastRenderedPageBreak/>
         <w:t xml:space="preserve">Table of </w:t>
@@ -3505,7 +2993,7 @@
       <w:r>
         <w:t>ndations</w:t>
       </w:r>
-      <w:bookmarkEnd w:id="8"/>
+      <w:bookmarkEnd w:id="9"/>
       <w:proofErr w:type="spellEnd"/>
     </w:p>
     <w:p>
@@ -3939,7 +3427,7 @@
           <w:lang w:val="en-US"/>
         </w:rPr>
       </w:pPr>
-      <w:bookmarkStart w:id="9" w:name="_Toc486943860"/>
+      <w:bookmarkStart w:id="10" w:name="_Toc486943860"/>
       <w:r>
         <w:rPr>
           <w:lang w:val="en-US"/>
@@ -3961,7 +3449,7 @@
         </w:rPr>
         <w:t xml:space="preserve"> Notes Taken</w:t>
       </w:r>
-      <w:bookmarkEnd w:id="9"/>
+      <w:bookmarkEnd w:id="10"/>
     </w:p>
     <w:p>
       <w:pPr>
@@ -5024,9 +4512,9 @@
           <w:lang w:val="en-US"/>
         </w:rPr>
         <w:sectPr>
-          <w:headerReference w:type="default" r:id="rId18"/>
-          <w:footerReference w:type="default" r:id="rId19"/>
-          <w:footerReference w:type="first" r:id="rId20"/>
+          <w:headerReference w:type="default" r:id="rId16"/>
+          <w:footerReference w:type="default" r:id="rId17"/>
+          <w:footerReference w:type="first" r:id="rId18"/>
           <w:pgSz w:w="11906" w:h="16838"/>
           <w:pgMar w:top="1893" w:right="1134" w:bottom="1133" w:left="1134" w:header="562" w:footer="562" w:gutter="0"/>
           <w:cols w:space="0"/>
@@ -5058,8 +4546,6 @@
         </w:rPr>
         <w:t xml:space="preserve">. </w:t>
       </w:r>
-      <w:bookmarkStart w:id="10" w:name="_GoBack"/>
-      <w:bookmarkEnd w:id="10"/>
     </w:p>
     <w:p>
       <w:pPr>
@@ -5101,8 +4587,8 @@
       </w:r>
     </w:p>
     <w:sectPr>
-      <w:headerReference w:type="default" r:id="rId21"/>
-      <w:footerReference w:type="default" r:id="rId22"/>
+      <w:headerReference w:type="default" r:id="rId19"/>
+      <w:footerReference w:type="default" r:id="rId20"/>
       <w:pgSz w:w="16838" w:h="11906" w:orient="landscape"/>
       <w:pgMar w:top="1134" w:right="1893" w:bottom="1134" w:left="1133" w:header="562" w:footer="567" w:gutter="0"/>
       <w:cols w:space="0"/>
@@ -6412,21 +5898,21 @@
         <v:path o:extrusionok="f" gradientshapeok="t" o:connecttype="rect"/>
         <o:lock v:ext="edit" aspectratio="t"/>
       </v:shapetype>
-      <v:shape id="_x0000_i1215" type="#_x0000_t75" alt="https://diagnostic.cases.lu/img/gravity_3.png" style="width:20.4pt;height:20.4pt;visibility:visible;mso-wrap-style:square" o:bullet="t">
+      <v:shape id="_x0000_i1035" type="#_x0000_t75" alt="https://diagnostic.cases.lu/img/gravity_3.png" style="width:20.65pt;height:20.65pt;visibility:visible;mso-wrap-style:square" o:bullet="t">
         <v:imagedata r:id="rId1" o:title="gravity_3"/>
       </v:shape>
     </w:pict>
   </w:numPicBullet>
   <w:numPicBullet w:numPicBulletId="1">
     <w:pict>
-      <v:shape id="_x0000_i1216" type="#_x0000_t75" alt="https://diagnostic.cases.lu/img/gravity_2.png" style="width:20.4pt;height:20.4pt;visibility:visible;mso-wrap-style:square" o:bullet="t">
+      <v:shape id="_x0000_i1036" type="#_x0000_t75" alt="https://diagnostic.cases.lu/img/gravity_2.png" style="width:20.65pt;height:20.65pt;visibility:visible;mso-wrap-style:square" o:bullet="t">
         <v:imagedata r:id="rId2" o:title="gravity_2"/>
       </v:shape>
     </w:pict>
   </w:numPicBullet>
   <w:numPicBullet w:numPicBulletId="2">
     <w:pict>
-      <v:shape id="_x0000_i1217" type="#_x0000_t75" alt="https://diagnostic.cases.lu/img/gravity_1.png" style="width:20.4pt;height:20.4pt;visibility:visible;mso-wrap-style:square" o:bullet="t">
+      <v:shape id="_x0000_i1037" type="#_x0000_t75" alt="https://diagnostic.cases.lu/img/gravity_1.png" style="width:20.65pt;height:20.65pt;visibility:visible;mso-wrap-style:square" o:bullet="t">
         <v:imagedata r:id="rId3" o:title="gravity_1"/>
       </v:shape>
     </w:pict>
@@ -10294,7 +9780,7 @@
 </file>
 
 <file path=customXml/itemProps1.xml><?xml version="1.0" encoding="utf-8"?>
-<ds:datastoreItem xmlns:ds="http://schemas.openxmlformats.org/officeDocument/2006/customXml" ds:itemID="{4B906978-332A-4707-A345-176A7155B758}">
+<ds:datastoreItem xmlns:ds="http://schemas.openxmlformats.org/officeDocument/2006/customXml" ds:itemID="{3AE91B92-7232-4851-97A3-147542688F2D}">
   <ds:schemaRefs>
     <ds:schemaRef ds:uri="http://schemas.openxmlformats.org/officeDocument/2006/bibliography"/>
   </ds:schemaRefs>

</xml_diff>